<commit_message>
Reporte historial crreporte del historial crditicio
</commit_message>
<xml_diff>
--- a/public/plantillas/HISTORIALCREDITICIO.docx
+++ b/public/plantillas/HISTORIALCREDITICIO.docx
@@ -20,7 +20,7 @@
         <mc:AlternateContent>
           <mc:Choice Requires="wps">
             <w:drawing>
-              <wp:anchor distT="0" distB="0" distL="114300" distR="114300" simplePos="0" relativeHeight="251659264" behindDoc="0" locked="0" layoutInCell="1" allowOverlap="1" wp14:anchorId="718C9603" wp14:editId="3963DCFD">
+              <wp:anchor distT="0" distB="0" distL="114300" distR="114300" simplePos="0" relativeHeight="251659264" behindDoc="0" locked="0" layoutInCell="1" allowOverlap="1" wp14:anchorId="718C9603" wp14:editId="168F8EB9">
                 <wp:simplePos x="0" y="0"/>
                 <wp:positionH relativeFrom="column">
                   <wp:posOffset>-914400</wp:posOffset>
@@ -28,8 +28,8 @@
                 <wp:positionV relativeFrom="paragraph">
                   <wp:posOffset>0</wp:posOffset>
                 </wp:positionV>
-                <wp:extent cx="1485900" cy="1485900"/>
-                <wp:effectExtent l="0" t="0" r="0" b="12700"/>
+                <wp:extent cx="1485900" cy="1439545"/>
+                <wp:effectExtent l="0" t="0" r="0" b="8255"/>
                 <wp:wrapSquare wrapText="bothSides"/>
                 <wp:docPr id="2" name="Cuadro de texto 2"/>
                 <wp:cNvGraphicFramePr/>
@@ -40,7 +40,7 @@
                       <wps:spPr>
                         <a:xfrm>
                           <a:off x="0" y="0"/>
-                          <a:ext cx="1485900" cy="1485900"/>
+                          <a:ext cx="1485900" cy="1439545"/>
                         </a:xfrm>
                         <a:prstGeom prst="rect">
                           <a:avLst/>
@@ -112,7 +112,7 @@
                 <v:stroke joinstyle="miter"/>
                 <v:path gradientshapeok="t" o:connecttype="rect"/>
               </v:shapetype>
-              <v:shape id="Cuadro de texto 2" o:spid="_x0000_s1026" type="#_x0000_t202" style="position:absolute;left:0;text-align:left;margin-left:-71.95pt;margin-top:0;width:117pt;height:117pt;z-index:251659264;visibility:visible;mso-wrap-style:square;mso-width-percent:0;mso-height-percent:0;mso-wrap-distance-left:9pt;mso-wrap-distance-top:0;mso-wrap-distance-right:9pt;mso-wrap-distance-bottom:0;mso-position-horizontal:absolute;mso-position-horizontal-relative:text;mso-position-vertical:absolute;mso-position-vertical-relative:text;mso-width-percent:0;mso-height-percent:0;mso-width-relative:margin;mso-height-relative:margin;v-text-anchor:top" o:gfxdata="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" filled="f" stroked="f">
+              <v:shape id="Cuadro de texto 2" o:spid="_x0000_s1026" type="#_x0000_t202" style="position:absolute;left:0;text-align:left;margin-left:-71.95pt;margin-top:0;width:117pt;height:113.35pt;z-index:251659264;visibility:visible;mso-wrap-style:square;mso-width-percent:0;mso-height-percent:0;mso-wrap-distance-left:9pt;mso-wrap-distance-top:0;mso-wrap-distance-right:9pt;mso-wrap-distance-bottom:0;mso-position-horizontal:absolute;mso-position-horizontal-relative:text;mso-position-vertical:absolute;mso-position-vertical-relative:text;mso-width-percent:0;mso-height-percent:0;mso-width-relative:margin;mso-height-relative:margin;v-text-anchor:top" o:gfxdata="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" filled="f" stroked="f">
                 <v:textbox>
                   <w:txbxContent>
                     <w:p>
@@ -184,7 +184,15 @@
           <w:sz w:val="18"/>
           <w:szCs w:val="18"/>
         </w:rPr>
-        <w:t xml:space="preserve">  {sucursal}</w:t>
+        <w:t xml:space="preserve">  </w:t>
+      </w:r>
+      <w:r>
+        <w:rPr>
+          <w:rFonts w:ascii="Arial" w:hAnsi="Arial" w:cs="Arial"/>
+          <w:sz w:val="22"/>
+          <w:szCs w:val="22"/>
+        </w:rPr>
+        <w:t>{sucursal}</w:t>
       </w:r>
       <w:r>
         <w:rPr>
@@ -240,28 +248,10 @@
       <w:r>
         <w:rPr>
           <w:rFonts w:ascii="Arial" w:hAnsi="Arial" w:cs="Arial"/>
-          <w:sz w:val="18"/>
-          <w:szCs w:val="18"/>
+          <w:sz w:val="22"/>
+          <w:szCs w:val="22"/>
         </w:rPr>
-        <w:t>{</w:t>
-      </w:r>
-      <w:proofErr w:type="spellStart"/>
-      <w:r>
-        <w:rPr>
-          <w:rFonts w:ascii="Arial" w:hAnsi="Arial" w:cs="Arial"/>
-          <w:sz w:val="18"/>
-          <w:szCs w:val="18"/>
-        </w:rPr>
-        <w:t>fechaCreacion</w:t>
-      </w:r>
-      <w:proofErr w:type="spellEnd"/>
-      <w:r>
-        <w:rPr>
-          <w:rFonts w:ascii="Arial" w:hAnsi="Arial" w:cs="Arial"/>
-          <w:sz w:val="18"/>
-          <w:szCs w:val="18"/>
-        </w:rPr>
-        <w:t>}</w:t>
+        <w:t>{fechaCreacion}</w:t>
       </w:r>
       <w:r>
         <w:rPr>
@@ -300,20 +290,21 @@
         <w:tblLook w:val="04A0" w:firstRow="1" w:lastRow="0" w:firstColumn="1" w:lastColumn="0" w:noHBand="0" w:noVBand="1"/>
       </w:tblPr>
       <w:tblGrid>
-        <w:gridCol w:w="3848"/>
-        <w:gridCol w:w="4126"/>
+        <w:gridCol w:w="3878"/>
+        <w:gridCol w:w="4096"/>
       </w:tblGrid>
       <w:tr>
         <w:trPr>
-          <w:trHeight w:val="285"/>
+          <w:trHeight w:val="75"/>
         </w:trPr>
         <w:tc>
           <w:tcPr>
-            <w:tcW w:w="3947" w:type="dxa"/>
+            <w:tcW w:w="3878" w:type="dxa"/>
           </w:tcPr>
           <w:p>
             <w:pPr>
               <w:pStyle w:val="Sinespaciado"/>
+              <w:ind w:right="-234"/>
               <w:rPr>
                 <w:sz w:val="22"/>
                 <w:szCs w:val="22"/>
@@ -338,34 +329,16 @@
             <w:r>
               <w:rPr>
                 <w:rFonts w:ascii="Arial" w:hAnsi="Arial" w:cs="Arial"/>
-                <w:sz w:val="18"/>
-                <w:szCs w:val="18"/>
-              </w:rPr>
-              <w:t>{</w:t>
-            </w:r>
-            <w:proofErr w:type="spellStart"/>
-            <w:r>
-              <w:rPr>
-                <w:rFonts w:ascii="Arial" w:hAnsi="Arial" w:cs="Arial"/>
-                <w:sz w:val="18"/>
-                <w:szCs w:val="18"/>
-              </w:rPr>
-              <w:t>nombreCompleto</w:t>
-            </w:r>
-            <w:proofErr w:type="spellEnd"/>
-            <w:r>
-              <w:rPr>
-                <w:rFonts w:ascii="Arial" w:hAnsi="Arial" w:cs="Arial"/>
-                <w:sz w:val="18"/>
-                <w:szCs w:val="18"/>
-              </w:rPr>
-              <w:t>}</w:t>
-            </w:r>
-          </w:p>
-        </w:tc>
-        <w:tc>
-          <w:tcPr>
-            <w:tcW w:w="4259" w:type="dxa"/>
+                <w:sz w:val="20"/>
+                <w:szCs w:val="20"/>
+              </w:rPr>
+              <w:t>{nombreCompleto}</w:t>
+            </w:r>
+          </w:p>
+        </w:tc>
+        <w:tc>
+          <w:tcPr>
+            <w:tcW w:w="4096" w:type="dxa"/>
           </w:tcPr>
           <w:p>
             <w:pPr>
@@ -397,28 +370,10 @@
             <w:r>
               <w:rPr>
                 <w:rFonts w:ascii="Arial" w:hAnsi="Arial" w:cs="Arial"/>
-                <w:sz w:val="18"/>
-                <w:szCs w:val="18"/>
-              </w:rPr>
-              <w:t>{</w:t>
-            </w:r>
-            <w:proofErr w:type="spellStart"/>
-            <w:r>
-              <w:rPr>
-                <w:rFonts w:ascii="Arial" w:hAnsi="Arial" w:cs="Arial"/>
-                <w:sz w:val="18"/>
-                <w:szCs w:val="18"/>
-              </w:rPr>
-              <w:t>fechaNacimiento</w:t>
-            </w:r>
-            <w:proofErr w:type="spellEnd"/>
-            <w:r>
-              <w:rPr>
-                <w:rFonts w:ascii="Arial" w:hAnsi="Arial" w:cs="Arial"/>
-                <w:sz w:val="18"/>
-                <w:szCs w:val="18"/>
-              </w:rPr>
-              <w:t>}</w:t>
+                <w:sz w:val="20"/>
+                <w:szCs w:val="20"/>
+              </w:rPr>
+              <w:t>{fechaNacimiento}</w:t>
             </w:r>
             <w:r>
               <w:rPr>
@@ -433,11 +388,11 @@
       </w:tr>
       <w:tr>
         <w:trPr>
-          <w:trHeight w:val="285"/>
+          <w:trHeight w:val="75"/>
         </w:trPr>
         <w:tc>
           <w:tcPr>
-            <w:tcW w:w="3947" w:type="dxa"/>
+            <w:tcW w:w="3878" w:type="dxa"/>
           </w:tcPr>
           <w:p>
             <w:pPr>
@@ -464,6 +419,14 @@
                 <w:szCs w:val="22"/>
               </w:rPr>
               <w:t xml:space="preserve">               </w:t>
+            </w:r>
+            <w:r>
+              <w:rPr>
+                <w:rFonts w:ascii="Arial" w:hAnsi="Arial" w:cs="Arial"/>
+                <w:sz w:val="20"/>
+                <w:szCs w:val="20"/>
+              </w:rPr>
+              <w:t>{sexo}</w:t>
             </w:r>
             <w:r>
               <w:rPr>
@@ -471,13 +434,13 @@
                 <w:sz w:val="18"/>
                 <w:szCs w:val="18"/>
               </w:rPr>
-              <w:t xml:space="preserve">{sexo}   </w:t>
-            </w:r>
-          </w:p>
-        </w:tc>
-        <w:tc>
-          <w:tcPr>
-            <w:tcW w:w="4259" w:type="dxa"/>
+              <w:t xml:space="preserve">   </w:t>
+            </w:r>
+          </w:p>
+        </w:tc>
+        <w:tc>
+          <w:tcPr>
+            <w:tcW w:w="4096" w:type="dxa"/>
           </w:tcPr>
           <w:p>
             <w:pPr>
@@ -509,39 +472,21 @@
             <w:r>
               <w:rPr>
                 <w:rFonts w:ascii="Arial" w:hAnsi="Arial" w:cs="Arial"/>
-                <w:sz w:val="18"/>
-                <w:szCs w:val="18"/>
-              </w:rPr>
-              <w:t>{</w:t>
-            </w:r>
-            <w:proofErr w:type="spellStart"/>
-            <w:r>
-              <w:rPr>
-                <w:rFonts w:ascii="Arial" w:hAnsi="Arial" w:cs="Arial"/>
-                <w:sz w:val="18"/>
-                <w:szCs w:val="18"/>
-              </w:rPr>
-              <w:t>lugarNacimiento</w:t>
-            </w:r>
-            <w:proofErr w:type="spellEnd"/>
-            <w:r>
-              <w:rPr>
-                <w:rFonts w:ascii="Arial" w:hAnsi="Arial" w:cs="Arial"/>
-                <w:sz w:val="18"/>
-                <w:szCs w:val="18"/>
-              </w:rPr>
-              <w:t>}</w:t>
+                <w:sz w:val="20"/>
+                <w:szCs w:val="20"/>
+              </w:rPr>
+              <w:t>{lugarNacimiento}</w:t>
             </w:r>
           </w:p>
         </w:tc>
       </w:tr>
       <w:tr>
         <w:trPr>
-          <w:trHeight w:val="302"/>
+          <w:trHeight w:val="308"/>
         </w:trPr>
         <w:tc>
           <w:tcPr>
-            <w:tcW w:w="3947" w:type="dxa"/>
+            <w:tcW w:w="3878" w:type="dxa"/>
           </w:tcPr>
           <w:p>
             <w:pPr>
@@ -570,35 +515,27 @@
               <w:t xml:space="preserve">: </w:t>
             </w:r>
             <w:r>
+              <w:rPr>
+                <w:rFonts w:ascii="Arial" w:hAnsi="Arial" w:cs="Arial"/>
+                <w:sz w:val="20"/>
+                <w:szCs w:val="20"/>
+              </w:rPr>
+              <w:t>{nacionalidad}</w:t>
+            </w:r>
+          </w:p>
+        </w:tc>
+        <w:tc>
+          <w:tcPr>
+            <w:tcW w:w="4096" w:type="dxa"/>
+          </w:tcPr>
+          <w:p>
+            <w:pPr>
+              <w:ind w:right="-374"/>
               <w:rPr>
                 <w:rFonts w:ascii="Arial" w:hAnsi="Arial" w:cs="Arial"/>
                 <w:sz w:val="18"/>
                 <w:szCs w:val="18"/>
               </w:rPr>
-              <w:t>{nacionalidad</w:t>
-            </w:r>
-            <w:r>
-              <w:rPr>
-                <w:rFonts w:ascii="Arial" w:hAnsi="Arial" w:cs="Arial"/>
-                <w:sz w:val="18"/>
-                <w:szCs w:val="18"/>
-              </w:rPr>
-              <w:t>}</w:t>
-            </w:r>
-          </w:p>
-        </w:tc>
-        <w:tc>
-          <w:tcPr>
-            <w:tcW w:w="4259" w:type="dxa"/>
-          </w:tcPr>
-          <w:p>
-            <w:pPr>
-              <w:ind w:right="-374"/>
-              <w:rPr>
-                <w:rFonts w:ascii="Arial" w:hAnsi="Arial" w:cs="Arial"/>
-                <w:sz w:val="22"/>
-                <w:szCs w:val="22"/>
-              </w:rPr>
             </w:pPr>
             <w:r>
               <w:rPr>
@@ -615,65 +552,69 @@
                 <w:sz w:val="22"/>
                 <w:szCs w:val="22"/>
               </w:rPr>
-              <w:t xml:space="preserve">    </w:t>
-            </w:r>
-            <w:r>
-              <w:rPr>
-                <w:rFonts w:ascii="Arial" w:hAnsi="Arial" w:cs="Arial"/>
-                <w:sz w:val="18"/>
-                <w:szCs w:val="18"/>
-              </w:rPr>
-              <w:t>{</w:t>
-            </w:r>
-            <w:proofErr w:type="spellStart"/>
-            <w:r>
-              <w:rPr>
-                <w:rFonts w:ascii="Arial" w:hAnsi="Arial" w:cs="Arial"/>
-                <w:sz w:val="18"/>
-                <w:szCs w:val="18"/>
-              </w:rPr>
-              <w:t>ocupacion</w:t>
-            </w:r>
-            <w:proofErr w:type="spellEnd"/>
-            <w:r>
-              <w:rPr>
-                <w:rFonts w:ascii="Arial" w:hAnsi="Arial" w:cs="Arial"/>
-                <w:sz w:val="18"/>
-                <w:szCs w:val="18"/>
-              </w:rPr>
-              <w:t>}</w:t>
+              <w:t xml:space="preserve">   </w:t>
+            </w:r>
+            <w:r>
+              <w:rPr>
+                <w:rFonts w:ascii="Arial" w:hAnsi="Arial" w:cs="Arial"/>
+                <w:sz w:val="20"/>
+                <w:szCs w:val="20"/>
+              </w:rPr>
+              <w:t xml:space="preserve"> {ocupacion}</w:t>
             </w:r>
           </w:p>
         </w:tc>
       </w:tr>
       <w:tr>
         <w:trPr>
-          <w:trHeight w:val="318"/>
+          <w:trHeight w:val="308"/>
         </w:trPr>
         <w:tc>
           <w:tcPr>
-            <w:tcW w:w="3947" w:type="dxa"/>
+            <w:tcW w:w="3878" w:type="dxa"/>
           </w:tcPr>
           <w:p>
             <w:pPr>
               <w:pStyle w:val="Sinespaciado"/>
               <w:rPr>
+                <w:rFonts w:ascii="Arial" w:hAnsi="Arial" w:cs="Arial"/>
                 <w:b/>
                 <w:sz w:val="22"/>
                 <w:szCs w:val="22"/>
               </w:rPr>
             </w:pPr>
           </w:p>
-        </w:tc>
-        <w:tc>
-          <w:tcPr>
-            <w:tcW w:w="4259" w:type="dxa"/>
-          </w:tcPr>
           <w:p>
             <w:pPr>
               <w:pStyle w:val="Sinespaciado"/>
+              <w:ind w:left="-2552"/>
+              <w:rPr>
+                <w:rFonts w:ascii="Arial" w:hAnsi="Arial" w:cs="Arial"/>
+                <w:b/>
+                <w:sz w:val="22"/>
+                <w:szCs w:val="22"/>
+              </w:rPr>
+            </w:pPr>
+            <w:r>
+              <w:rPr>
+                <w:rFonts w:ascii="Arial" w:hAnsi="Arial" w:cs="Arial"/>
+                <w:b/>
+                <w:sz w:val="22"/>
+                <w:szCs w:val="22"/>
+              </w:rPr>
+              <w:t>ede</w:t>
+            </w:r>
+          </w:p>
+        </w:tc>
+        <w:tc>
+          <w:tcPr>
+            <w:tcW w:w="4096" w:type="dxa"/>
+          </w:tcPr>
+          <w:p>
+            <w:pPr>
               <w:ind w:right="-374"/>
               <w:rPr>
+                <w:rFonts w:ascii="Arial" w:hAnsi="Arial" w:cs="Arial"/>
                 <w:b/>
                 <w:sz w:val="22"/>
                 <w:szCs w:val="22"/>
@@ -683,16 +624,1379 @@
         </w:tc>
       </w:tr>
     </w:tbl>
-    <w:p/>
+    <w:p>
+      <w:pPr>
+        <w:ind w:left="-1418" w:right="-1134"/>
+        <w:rPr>
+          <w:rFonts w:ascii="Avenir Black" w:hAnsi="Avenir Black" w:cs="Arial"/>
+          <w:sz w:val="22"/>
+          <w:szCs w:val="22"/>
+        </w:rPr>
+      </w:pPr>
+      <w:r>
+        <w:rPr>
+          <w:rFonts w:ascii="Avenir Black" w:hAnsi="Avenir Black" w:cs="Arial"/>
+          <w:sz w:val="22"/>
+          <w:szCs w:val="22"/>
+        </w:rPr>
+        <w:t>DATOS DEL CREDITO No. {</w:t>
+      </w:r>
+      <w:r>
+        <w:rPr>
+          <w:rFonts w:ascii="Avenir Black" w:hAnsi="Avenir Black" w:cs="Arial"/>
+          <w:sz w:val="22"/>
+          <w:szCs w:val="22"/>
+        </w:rPr>
+        <w:t>folio</w:t>
+      </w:r>
+      <w:r>
+        <w:rPr>
+          <w:rFonts w:ascii="Avenir Black" w:hAnsi="Avenir Black" w:cs="Arial"/>
+          <w:sz w:val="22"/>
+          <w:szCs w:val="22"/>
+        </w:rPr>
+        <w:t xml:space="preserve">}                    </w:t>
+      </w:r>
+    </w:p>
+    <w:p>
+      <w:pPr>
+        <w:ind w:left="-1418" w:right="-1134"/>
+        <w:rPr>
+          <w:rFonts w:ascii="Arial" w:hAnsi="Arial" w:cs="Arial"/>
+          <w:sz w:val="22"/>
+          <w:szCs w:val="22"/>
+        </w:rPr>
+      </w:pPr>
+      <w:r>
+        <w:rPr>
+          <w:rFonts w:ascii="Arial" w:hAnsi="Arial" w:cs="Arial"/>
+          <w:sz w:val="22"/>
+          <w:szCs w:val="22"/>
+        </w:rPr>
+        <w:tab/>
+      </w:r>
+      <w:r>
+        <w:rPr>
+          <w:rFonts w:ascii="Arial" w:hAnsi="Arial" w:cs="Arial"/>
+          <w:sz w:val="22"/>
+          <w:szCs w:val="22"/>
+        </w:rPr>
+        <w:tab/>
+        <w:t xml:space="preserve">                      </w:t>
+      </w:r>
+    </w:p>
+    <w:tbl>
+      <w:tblPr>
+        <w:tblStyle w:val="Tablaconcuadrcula"/>
+        <w:tblpPr w:leftFromText="141" w:rightFromText="141" w:vertAnchor="text" w:horzAnchor="page" w:tblpX="370" w:tblpY="-163"/>
+        <w:tblW w:w="10412" w:type="dxa"/>
+        <w:tblBorders>
+          <w:top w:val="none" w:sz="0" w:space="0" w:color="auto"/>
+          <w:left w:val="none" w:sz="0" w:space="0" w:color="auto"/>
+          <w:bottom w:val="none" w:sz="0" w:space="0" w:color="auto"/>
+          <w:right w:val="none" w:sz="0" w:space="0" w:color="auto"/>
+          <w:insideH w:val="none" w:sz="0" w:space="0" w:color="auto"/>
+          <w:insideV w:val="none" w:sz="0" w:space="0" w:color="auto"/>
+        </w:tblBorders>
+        <w:tblLook w:val="04A0" w:firstRow="1" w:lastRow="0" w:firstColumn="1" w:lastColumn="0" w:noHBand="0" w:noVBand="1"/>
+      </w:tblPr>
+      <w:tblGrid>
+        <w:gridCol w:w="5104"/>
+        <w:gridCol w:w="5308"/>
+      </w:tblGrid>
+      <w:tr>
+        <w:trPr>
+          <w:trHeight w:val="293"/>
+        </w:trPr>
+        <w:tc>
+          <w:tcPr>
+            <w:tcW w:w="5104" w:type="dxa"/>
+          </w:tcPr>
+          <w:p>
+            <w:pPr>
+              <w:ind w:left="-108" w:right="-1134"/>
+              <w:rPr>
+                <w:rFonts w:ascii="Arial" w:hAnsi="Arial" w:cs="Arial"/>
+                <w:b/>
+                <w:sz w:val="22"/>
+                <w:szCs w:val="22"/>
+              </w:rPr>
+            </w:pPr>
+            <w:r>
+              <w:rPr>
+                <w:rFonts w:ascii="Arial" w:hAnsi="Arial" w:cs="Arial"/>
+                <w:b/>
+                <w:sz w:val="22"/>
+                <w:szCs w:val="22"/>
+              </w:rPr>
+              <w:t>Capital Solicitado</w:t>
+            </w:r>
+            <w:r>
+              <w:rPr>
+                <w:rFonts w:ascii="Arial" w:hAnsi="Arial" w:cs="Arial"/>
+                <w:b/>
+                <w:sz w:val="22"/>
+                <w:szCs w:val="22"/>
+              </w:rPr>
+              <w:t xml:space="preserve">: </w:t>
+            </w:r>
+            <w:r>
+              <w:rPr>
+                <w:rFonts w:ascii="Arial" w:hAnsi="Arial" w:cs="Arial"/>
+                <w:sz w:val="22"/>
+                <w:szCs w:val="22"/>
+              </w:rPr>
+              <w:t>$</w:t>
+            </w:r>
+            <w:r>
+              <w:rPr>
+                <w:rFonts w:ascii="Arial" w:hAnsi="Arial" w:cs="Arial"/>
+                <w:sz w:val="22"/>
+                <w:szCs w:val="22"/>
+              </w:rPr>
+              <w:t>{</w:t>
+            </w:r>
+            <w:r>
+              <w:rPr>
+                <w:rFonts w:ascii="Arial" w:hAnsi="Arial" w:cs="Arial"/>
+                <w:sz w:val="22"/>
+                <w:szCs w:val="22"/>
+              </w:rPr>
+              <w:t>capitalSolicitado</w:t>
+            </w:r>
+            <w:r>
+              <w:rPr>
+                <w:rFonts w:ascii="Arial" w:hAnsi="Arial" w:cs="Arial"/>
+                <w:sz w:val="22"/>
+                <w:szCs w:val="22"/>
+              </w:rPr>
+              <w:t>}</w:t>
+            </w:r>
+          </w:p>
+        </w:tc>
+        <w:tc>
+          <w:tcPr>
+            <w:tcW w:w="5308" w:type="dxa"/>
+          </w:tcPr>
+          <w:p>
+            <w:pPr>
+              <w:ind w:left="-108" w:right="-1134"/>
+              <w:rPr>
+                <w:rFonts w:ascii="Arial" w:hAnsi="Arial" w:cs="Arial"/>
+                <w:b/>
+                <w:sz w:val="22"/>
+                <w:szCs w:val="22"/>
+              </w:rPr>
+            </w:pPr>
+            <w:r>
+              <w:rPr>
+                <w:rFonts w:ascii="Arial" w:hAnsi="Arial" w:cs="Arial"/>
+                <w:b/>
+                <w:sz w:val="22"/>
+                <w:szCs w:val="22"/>
+              </w:rPr>
+              <w:t xml:space="preserve">  </w:t>
+            </w:r>
+            <w:r>
+              <w:rPr>
+                <w:rFonts w:ascii="Arial" w:hAnsi="Arial" w:cs="Arial"/>
+                <w:b/>
+                <w:sz w:val="22"/>
+                <w:szCs w:val="22"/>
+              </w:rPr>
+              <w:t>Número de pagos</w:t>
+            </w:r>
+            <w:r>
+              <w:rPr>
+                <w:rFonts w:ascii="Arial" w:hAnsi="Arial" w:cs="Arial"/>
+                <w:sz w:val="22"/>
+                <w:szCs w:val="22"/>
+              </w:rPr>
+              <w:t xml:space="preserve">: </w:t>
+            </w:r>
+            <w:r>
+              <w:rPr>
+                <w:rFonts w:ascii="Arial" w:hAnsi="Arial" w:cs="Arial"/>
+                <w:sz w:val="22"/>
+                <w:szCs w:val="22"/>
+              </w:rPr>
+              <w:t>{</w:t>
+            </w:r>
+            <w:r>
+              <w:rPr>
+                <w:rFonts w:ascii="Arial" w:hAnsi="Arial" w:cs="Arial"/>
+                <w:sz w:val="22"/>
+                <w:szCs w:val="22"/>
+              </w:rPr>
+              <w:t>numeroPagos</w:t>
+            </w:r>
+            <w:r>
+              <w:rPr>
+                <w:rFonts w:ascii="Arial" w:hAnsi="Arial" w:cs="Arial"/>
+                <w:sz w:val="22"/>
+                <w:szCs w:val="22"/>
+              </w:rPr>
+              <w:t>}</w:t>
+            </w:r>
+          </w:p>
+        </w:tc>
+      </w:tr>
+      <w:tr>
+        <w:trPr>
+          <w:trHeight w:val="293"/>
+        </w:trPr>
+        <w:tc>
+          <w:tcPr>
+            <w:tcW w:w="5104" w:type="dxa"/>
+          </w:tcPr>
+          <w:p>
+            <w:pPr>
+              <w:ind w:left="-108" w:right="-1134"/>
+              <w:rPr>
+                <w:rFonts w:ascii="Arial" w:hAnsi="Arial" w:cs="Arial"/>
+                <w:b/>
+                <w:sz w:val="22"/>
+                <w:szCs w:val="22"/>
+              </w:rPr>
+            </w:pPr>
+            <w:r>
+              <w:rPr>
+                <w:rFonts w:ascii="Arial" w:hAnsi="Arial" w:cs="Arial"/>
+                <w:b/>
+                <w:sz w:val="22"/>
+                <w:szCs w:val="22"/>
+              </w:rPr>
+              <w:t>Adeudo Inicial</w:t>
+            </w:r>
+            <w:r>
+              <w:rPr>
+                <w:rFonts w:ascii="Arial" w:hAnsi="Arial" w:cs="Arial"/>
+                <w:sz w:val="22"/>
+                <w:szCs w:val="22"/>
+              </w:rPr>
+              <w:t>:</w:t>
+            </w:r>
+            <w:r>
+              <w:rPr>
+                <w:rFonts w:ascii="Arial" w:hAnsi="Arial" w:cs="Arial"/>
+                <w:sz w:val="22"/>
+                <w:szCs w:val="22"/>
+              </w:rPr>
+              <w:t xml:space="preserve"> </w:t>
+            </w:r>
+            <w:r>
+              <w:rPr>
+                <w:rFonts w:ascii="Arial" w:hAnsi="Arial" w:cs="Arial"/>
+                <w:sz w:val="22"/>
+                <w:szCs w:val="22"/>
+              </w:rPr>
+              <w:t xml:space="preserve">      </w:t>
+            </w:r>
+            <w:r>
+              <w:rPr>
+                <w:rFonts w:ascii="Arial" w:hAnsi="Arial" w:cs="Arial"/>
+                <w:sz w:val="22"/>
+                <w:szCs w:val="22"/>
+              </w:rPr>
+              <w:t>$</w:t>
+            </w:r>
+            <w:r>
+              <w:rPr>
+                <w:rFonts w:ascii="Arial" w:hAnsi="Arial" w:cs="Arial"/>
+                <w:sz w:val="22"/>
+                <w:szCs w:val="22"/>
+              </w:rPr>
+              <w:t>{</w:t>
+            </w:r>
+            <w:r>
+              <w:rPr>
+                <w:rFonts w:ascii="Arial" w:hAnsi="Arial" w:cs="Arial"/>
+                <w:sz w:val="22"/>
+                <w:szCs w:val="22"/>
+              </w:rPr>
+              <w:t>adeudoInicial</w:t>
+            </w:r>
+            <w:r>
+              <w:rPr>
+                <w:rFonts w:ascii="Arial" w:hAnsi="Arial" w:cs="Arial"/>
+                <w:sz w:val="22"/>
+                <w:szCs w:val="22"/>
+              </w:rPr>
+              <w:t>}</w:t>
+            </w:r>
+          </w:p>
+        </w:tc>
+        <w:tc>
+          <w:tcPr>
+            <w:tcW w:w="5308" w:type="dxa"/>
+          </w:tcPr>
+          <w:p>
+            <w:pPr>
+              <w:ind w:right="-1134"/>
+              <w:rPr>
+                <w:rFonts w:ascii="Arial" w:hAnsi="Arial" w:cs="Arial"/>
+                <w:b/>
+                <w:sz w:val="22"/>
+                <w:szCs w:val="22"/>
+              </w:rPr>
+            </w:pPr>
+            <w:r>
+              <w:rPr>
+                <w:rFonts w:ascii="Arial" w:hAnsi="Arial" w:cs="Arial"/>
+                <w:b/>
+                <w:sz w:val="22"/>
+                <w:szCs w:val="22"/>
+              </w:rPr>
+              <w:t>Saldo Actual</w:t>
+            </w:r>
+            <w:r>
+              <w:rPr>
+                <w:rFonts w:ascii="Arial" w:hAnsi="Arial" w:cs="Arial"/>
+                <w:sz w:val="22"/>
+                <w:szCs w:val="22"/>
+              </w:rPr>
+              <w:t xml:space="preserve">:      </w:t>
+            </w:r>
+            <w:r>
+              <w:rPr>
+                <w:rFonts w:ascii="Arial" w:hAnsi="Arial" w:cs="Arial"/>
+                <w:sz w:val="22"/>
+                <w:szCs w:val="22"/>
+              </w:rPr>
+              <w:t xml:space="preserve">  </w:t>
+            </w:r>
+            <w:r>
+              <w:rPr>
+                <w:rFonts w:ascii="Arial" w:hAnsi="Arial" w:cs="Arial"/>
+                <w:sz w:val="22"/>
+                <w:szCs w:val="22"/>
+              </w:rPr>
+              <w:t>$</w:t>
+            </w:r>
+            <w:r>
+              <w:rPr>
+                <w:rFonts w:ascii="Arial" w:hAnsi="Arial" w:cs="Arial"/>
+                <w:sz w:val="22"/>
+                <w:szCs w:val="22"/>
+              </w:rPr>
+              <w:t>{</w:t>
+            </w:r>
+            <w:r>
+              <w:rPr>
+                <w:rFonts w:ascii="Arial" w:hAnsi="Arial" w:cs="Arial"/>
+                <w:sz w:val="22"/>
+                <w:szCs w:val="22"/>
+              </w:rPr>
+              <w:t>saldoActual</w:t>
+            </w:r>
+            <w:r>
+              <w:rPr>
+                <w:rFonts w:ascii="Arial" w:hAnsi="Arial" w:cs="Arial"/>
+                <w:sz w:val="22"/>
+                <w:szCs w:val="22"/>
+              </w:rPr>
+              <w:t>}</w:t>
+            </w:r>
+          </w:p>
+        </w:tc>
+      </w:tr>
+      <w:tr>
+        <w:trPr>
+          <w:trHeight w:val="293"/>
+        </w:trPr>
+        <w:tc>
+          <w:tcPr>
+            <w:tcW w:w="5104" w:type="dxa"/>
+          </w:tcPr>
+          <w:p>
+            <w:pPr>
+              <w:ind w:left="-108" w:right="-1134"/>
+              <w:rPr>
+                <w:rFonts w:ascii="Arial" w:hAnsi="Arial" w:cs="Arial"/>
+                <w:b/>
+                <w:sz w:val="22"/>
+                <w:szCs w:val="22"/>
+              </w:rPr>
+            </w:pPr>
+            <w:r>
+              <w:rPr>
+                <w:rFonts w:ascii="Arial" w:hAnsi="Arial" w:cs="Arial"/>
+                <w:b/>
+                <w:sz w:val="22"/>
+                <w:szCs w:val="22"/>
+              </w:rPr>
+              <w:t>Fecha de entrega</w:t>
+            </w:r>
+            <w:r>
+              <w:rPr>
+                <w:rFonts w:ascii="Arial" w:hAnsi="Arial" w:cs="Arial"/>
+                <w:sz w:val="22"/>
+                <w:szCs w:val="22"/>
+              </w:rPr>
+              <w:t>:</w:t>
+            </w:r>
+            <w:r>
+              <w:rPr>
+                <w:rFonts w:ascii="Arial" w:hAnsi="Arial" w:cs="Arial"/>
+                <w:sz w:val="22"/>
+                <w:szCs w:val="22"/>
+              </w:rPr>
+              <w:t xml:space="preserve">  </w:t>
+            </w:r>
+            <w:r>
+              <w:rPr>
+                <w:rFonts w:ascii="Arial" w:hAnsi="Arial" w:cs="Arial"/>
+                <w:sz w:val="22"/>
+                <w:szCs w:val="22"/>
+              </w:rPr>
+              <w:t>{</w:t>
+            </w:r>
+            <w:r>
+              <w:rPr>
+                <w:rFonts w:ascii="Arial" w:hAnsi="Arial" w:cs="Arial"/>
+                <w:sz w:val="22"/>
+                <w:szCs w:val="22"/>
+              </w:rPr>
+              <w:t>fechaEntrega</w:t>
+            </w:r>
+            <w:r>
+              <w:rPr>
+                <w:rFonts w:ascii="Arial" w:hAnsi="Arial" w:cs="Arial"/>
+                <w:sz w:val="22"/>
+                <w:szCs w:val="22"/>
+              </w:rPr>
+              <w:t>}</w:t>
+            </w:r>
+          </w:p>
+        </w:tc>
+        <w:tc>
+          <w:tcPr>
+            <w:tcW w:w="5308" w:type="dxa"/>
+          </w:tcPr>
+          <w:p>
+            <w:pPr>
+              <w:ind w:right="-1134"/>
+              <w:rPr>
+                <w:rFonts w:ascii="Arial" w:hAnsi="Arial" w:cs="Arial"/>
+                <w:b/>
+                <w:sz w:val="22"/>
+                <w:szCs w:val="22"/>
+              </w:rPr>
+            </w:pPr>
+            <w:r>
+              <w:rPr>
+                <w:rFonts w:ascii="Arial" w:hAnsi="Arial" w:cs="Arial"/>
+                <w:b/>
+                <w:sz w:val="22"/>
+                <w:szCs w:val="22"/>
+              </w:rPr>
+              <w:t>Saldo Multas</w:t>
+            </w:r>
+            <w:r>
+              <w:rPr>
+                <w:rFonts w:ascii="Arial" w:hAnsi="Arial" w:cs="Arial"/>
+                <w:b/>
+                <w:sz w:val="22"/>
+                <w:szCs w:val="22"/>
+              </w:rPr>
+              <w:t xml:space="preserve">:  </w:t>
+            </w:r>
+            <w:r>
+              <w:rPr>
+                <w:rFonts w:ascii="Arial" w:hAnsi="Arial" w:cs="Arial"/>
+                <w:b/>
+                <w:sz w:val="22"/>
+                <w:szCs w:val="22"/>
+              </w:rPr>
+              <w:t xml:space="preserve">      </w:t>
+            </w:r>
+            <w:r>
+              <w:rPr>
+                <w:rFonts w:ascii="Arial" w:hAnsi="Arial" w:cs="Arial"/>
+                <w:sz w:val="22"/>
+                <w:szCs w:val="22"/>
+              </w:rPr>
+              <w:t>$</w:t>
+            </w:r>
+            <w:r>
+              <w:rPr>
+                <w:rFonts w:ascii="Arial" w:hAnsi="Arial" w:cs="Arial"/>
+                <w:sz w:val="22"/>
+                <w:szCs w:val="22"/>
+              </w:rPr>
+              <w:t>{</w:t>
+            </w:r>
+            <w:r>
+              <w:rPr>
+                <w:rFonts w:ascii="Arial" w:hAnsi="Arial" w:cs="Arial"/>
+                <w:sz w:val="22"/>
+                <w:szCs w:val="22"/>
+              </w:rPr>
+              <w:t>saldoMultas</w:t>
+            </w:r>
+            <w:r>
+              <w:rPr>
+                <w:rFonts w:ascii="Arial" w:hAnsi="Arial" w:cs="Arial"/>
+                <w:sz w:val="22"/>
+                <w:szCs w:val="22"/>
+              </w:rPr>
+              <w:t>}</w:t>
+            </w:r>
+          </w:p>
+        </w:tc>
+      </w:tr>
+    </w:tbl>
+    <w:p>
+      <w:pPr>
+        <w:ind w:left="-1418"/>
+        <w:rPr>
+          <w:rFonts w:ascii="Avenir Black" w:hAnsi="Avenir Black"/>
+          <w:sz w:val="22"/>
+          <w:szCs w:val="22"/>
+        </w:rPr>
+      </w:pPr>
+      <w:r>
+        <w:rPr>
+          <w:rFonts w:ascii="Avenir Black" w:hAnsi="Avenir Black"/>
+          <w:sz w:val="22"/>
+          <w:szCs w:val="22"/>
+        </w:rPr>
+        <w:t>MOVIMIENTOS DE LA CUENTA</w:t>
+      </w:r>
+    </w:p>
+    <w:p>
+      <w:pPr>
+        <w:ind w:left="-1418"/>
+        <w:rPr>
+          <w:rFonts w:ascii="Avenir Black" w:hAnsi="Avenir Black"/>
+          <w:sz w:val="22"/>
+          <w:szCs w:val="22"/>
+        </w:rPr>
+      </w:pPr>
+    </w:p>
+    <w:tbl>
+      <w:tblPr>
+        <w:tblStyle w:val="Sombreadoclaro-nfasis1"/>
+        <w:tblW w:w="11733" w:type="dxa"/>
+        <w:tblInd w:w="-1310" w:type="dxa"/>
+        <w:tblLayout w:type="fixed"/>
+        <w:tblLook w:val="04A0" w:firstRow="1" w:lastRow="0" w:firstColumn="1" w:lastColumn="0" w:noHBand="0" w:noVBand="1"/>
+      </w:tblPr>
+      <w:tblGrid>
+        <w:gridCol w:w="1383"/>
+        <w:gridCol w:w="1843"/>
+        <w:gridCol w:w="1560"/>
+        <w:gridCol w:w="1276"/>
+        <w:gridCol w:w="1418"/>
+        <w:gridCol w:w="1418"/>
+        <w:gridCol w:w="1276"/>
+        <w:gridCol w:w="1559"/>
+      </w:tblGrid>
+      <w:tr>
+        <w:trPr>
+          <w:cnfStyle w:val="100000000000" w:firstRow="1" w:lastRow="0" w:firstColumn="0" w:lastColumn="0" w:oddVBand="0" w:evenVBand="0" w:oddHBand="0" w:evenHBand="0" w:firstRowFirstColumn="0" w:firstRowLastColumn="0" w:lastRowFirstColumn="0" w:lastRowLastColumn="0"/>
+          <w:trHeight w:val="833"/>
+        </w:trPr>
+        <w:tc>
+          <w:tcPr>
+            <w:cnfStyle w:val="001000000000" w:firstRow="0" w:lastRow="0" w:firstColumn="1" w:lastColumn="0" w:oddVBand="0" w:evenVBand="0" w:oddHBand="0" w:evenHBand="0" w:firstRowFirstColumn="0" w:firstRowLastColumn="0" w:lastRowFirstColumn="0" w:lastRowLastColumn="0"/>
+            <w:tcW w:w="1384" w:type="dxa"/>
+          </w:tcPr>
+          <w:p>
+            <w:pPr>
+              <w:rPr>
+                <w:rFonts w:ascii="Arial" w:hAnsi="Arial" w:cs="Arial"/>
+                <w:color w:val="auto"/>
+                <w:sz w:val="22"/>
+                <w:szCs w:val="22"/>
+              </w:rPr>
+            </w:pPr>
+            <w:r>
+              <w:rPr>
+                <w:rFonts w:ascii="Arial" w:hAnsi="Arial" w:cs="Arial"/>
+                <w:color w:val="auto"/>
+                <w:sz w:val="22"/>
+                <w:szCs w:val="22"/>
+              </w:rPr>
+              <w:t>Recibo No.</w:t>
+            </w:r>
+          </w:p>
+        </w:tc>
+        <w:tc>
+          <w:tcPr>
+            <w:tcW w:w="1843" w:type="dxa"/>
+          </w:tcPr>
+          <w:p>
+            <w:pPr>
+              <w:cnfStyle w:val="100000000000" w:firstRow="1" w:lastRow="0" w:firstColumn="0" w:lastColumn="0" w:oddVBand="0" w:evenVBand="0" w:oddHBand="0" w:evenHBand="0" w:firstRowFirstColumn="0" w:firstRowLastColumn="0" w:lastRowFirstColumn="0" w:lastRowLastColumn="0"/>
+              <w:rPr>
+                <w:rFonts w:ascii="Arial" w:hAnsi="Arial" w:cs="Arial"/>
+                <w:color w:val="auto"/>
+                <w:sz w:val="22"/>
+                <w:szCs w:val="22"/>
+              </w:rPr>
+            </w:pPr>
+            <w:r>
+              <w:rPr>
+                <w:rFonts w:ascii="Arial" w:hAnsi="Arial" w:cs="Arial"/>
+                <w:color w:val="auto"/>
+                <w:sz w:val="22"/>
+                <w:szCs w:val="22"/>
+              </w:rPr>
+              <w:t>Movimiento</w:t>
+            </w:r>
+          </w:p>
+        </w:tc>
+        <w:tc>
+          <w:tcPr>
+            <w:tcW w:w="1560" w:type="dxa"/>
+          </w:tcPr>
+          <w:p>
+            <w:pPr>
+              <w:cnfStyle w:val="100000000000" w:firstRow="1" w:lastRow="0" w:firstColumn="0" w:lastColumn="0" w:oddVBand="0" w:evenVBand="0" w:oddHBand="0" w:evenHBand="0" w:firstRowFirstColumn="0" w:firstRowLastColumn="0" w:lastRowFirstColumn="0" w:lastRowLastColumn="0"/>
+              <w:rPr>
+                <w:rFonts w:ascii="Arial" w:hAnsi="Arial" w:cs="Arial"/>
+                <w:color w:val="auto"/>
+                <w:sz w:val="22"/>
+                <w:szCs w:val="22"/>
+              </w:rPr>
+            </w:pPr>
+            <w:r>
+              <w:rPr>
+                <w:rFonts w:ascii="Arial" w:hAnsi="Arial" w:cs="Arial"/>
+                <w:color w:val="auto"/>
+                <w:sz w:val="22"/>
+                <w:szCs w:val="22"/>
+              </w:rPr>
+              <w:t>Fecha</w:t>
+            </w:r>
+          </w:p>
+        </w:tc>
+        <w:tc>
+          <w:tcPr>
+            <w:tcW w:w="1275" w:type="dxa"/>
+          </w:tcPr>
+          <w:p>
+            <w:pPr>
+              <w:cnfStyle w:val="100000000000" w:firstRow="1" w:lastRow="0" w:firstColumn="0" w:lastColumn="0" w:oddVBand="0" w:evenVBand="0" w:oddHBand="0" w:evenHBand="0" w:firstRowFirstColumn="0" w:firstRowLastColumn="0" w:lastRowFirstColumn="0" w:lastRowLastColumn="0"/>
+              <w:rPr>
+                <w:rFonts w:ascii="Arial" w:hAnsi="Arial" w:cs="Arial"/>
+                <w:color w:val="auto"/>
+                <w:sz w:val="22"/>
+                <w:szCs w:val="22"/>
+              </w:rPr>
+            </w:pPr>
+            <w:r>
+              <w:rPr>
+                <w:rFonts w:ascii="Arial" w:hAnsi="Arial" w:cs="Arial"/>
+                <w:color w:val="auto"/>
+                <w:sz w:val="22"/>
+                <w:szCs w:val="22"/>
+              </w:rPr>
+              <w:t>Cargo</w:t>
+            </w:r>
+          </w:p>
+        </w:tc>
+        <w:tc>
+          <w:tcPr>
+            <w:tcW w:w="1418" w:type="dxa"/>
+          </w:tcPr>
+          <w:p>
+            <w:pPr>
+              <w:cnfStyle w:val="100000000000" w:firstRow="1" w:lastRow="0" w:firstColumn="0" w:lastColumn="0" w:oddVBand="0" w:evenVBand="0" w:oddHBand="0" w:evenHBand="0" w:firstRowFirstColumn="0" w:firstRowLastColumn="0" w:lastRowFirstColumn="0" w:lastRowLastColumn="0"/>
+              <w:rPr>
+                <w:rFonts w:ascii="Arial" w:hAnsi="Arial" w:cs="Arial"/>
+                <w:color w:val="auto"/>
+                <w:sz w:val="22"/>
+                <w:szCs w:val="22"/>
+              </w:rPr>
+            </w:pPr>
+            <w:r>
+              <w:rPr>
+                <w:rFonts w:ascii="Arial" w:hAnsi="Arial" w:cs="Arial"/>
+                <w:color w:val="auto"/>
+                <w:sz w:val="22"/>
+                <w:szCs w:val="22"/>
+              </w:rPr>
+              <w:t>Abono</w:t>
+            </w:r>
+          </w:p>
+        </w:tc>
+        <w:tc>
+          <w:tcPr>
+            <w:tcW w:w="1418" w:type="dxa"/>
+          </w:tcPr>
+          <w:p>
+            <w:pPr>
+              <w:cnfStyle w:val="100000000000" w:firstRow="1" w:lastRow="0" w:firstColumn="0" w:lastColumn="0" w:oddVBand="0" w:evenVBand="0" w:oddHBand="0" w:evenHBand="0" w:firstRowFirstColumn="0" w:firstRowLastColumn="0" w:lastRowFirstColumn="0" w:lastRowLastColumn="0"/>
+              <w:rPr>
+                <w:rFonts w:ascii="Arial" w:hAnsi="Arial" w:cs="Arial"/>
+                <w:color w:val="auto"/>
+                <w:sz w:val="22"/>
+                <w:szCs w:val="22"/>
+              </w:rPr>
+            </w:pPr>
+            <w:r>
+              <w:rPr>
+                <w:rFonts w:ascii="Arial" w:hAnsi="Arial" w:cs="Arial"/>
+                <w:color w:val="auto"/>
+                <w:sz w:val="22"/>
+                <w:szCs w:val="22"/>
+              </w:rPr>
+              <w:t>Saldo</w:t>
+            </w:r>
+          </w:p>
+        </w:tc>
+        <w:tc>
+          <w:tcPr>
+            <w:tcW w:w="1276" w:type="dxa"/>
+          </w:tcPr>
+          <w:p>
+            <w:pPr>
+              <w:cnfStyle w:val="100000000000" w:firstRow="1" w:lastRow="0" w:firstColumn="0" w:lastColumn="0" w:oddVBand="0" w:evenVBand="0" w:oddHBand="0" w:evenHBand="0" w:firstRowFirstColumn="0" w:firstRowLastColumn="0" w:lastRowFirstColumn="0" w:lastRowLastColumn="0"/>
+              <w:rPr>
+                <w:rFonts w:ascii="Arial" w:hAnsi="Arial" w:cs="Arial"/>
+                <w:color w:val="auto"/>
+                <w:sz w:val="22"/>
+                <w:szCs w:val="22"/>
+              </w:rPr>
+            </w:pPr>
+            <w:r>
+              <w:rPr>
+                <w:rFonts w:ascii="Arial" w:hAnsi="Arial" w:cs="Arial"/>
+                <w:color w:val="auto"/>
+                <w:sz w:val="22"/>
+                <w:szCs w:val="22"/>
+              </w:rPr>
+              <w:t xml:space="preserve">Nota de </w:t>
+            </w:r>
+            <w:r>
+              <w:rPr>
+                <w:rFonts w:ascii="Arial" w:hAnsi="Arial" w:cs="Arial"/>
+                <w:color w:val="auto"/>
+                <w:sz w:val="22"/>
+                <w:szCs w:val="22"/>
+              </w:rPr>
+              <w:t>crédito</w:t>
+            </w:r>
+          </w:p>
+        </w:tc>
+        <w:tc>
+          <w:tcPr>
+            <w:tcW w:w="1559" w:type="dxa"/>
+          </w:tcPr>
+          <w:p>
+            <w:pPr>
+              <w:cnfStyle w:val="100000000000" w:firstRow="1" w:lastRow="0" w:firstColumn="0" w:lastColumn="0" w:oddVBand="0" w:evenVBand="0" w:oddHBand="0" w:evenHBand="0" w:firstRowFirstColumn="0" w:firstRowLastColumn="0" w:lastRowFirstColumn="0" w:lastRowLastColumn="0"/>
+              <w:rPr>
+                <w:rFonts w:ascii="Arial" w:hAnsi="Arial" w:cs="Arial"/>
+                <w:color w:val="auto"/>
+                <w:sz w:val="22"/>
+                <w:szCs w:val="22"/>
+              </w:rPr>
+            </w:pPr>
+            <w:r>
+              <w:rPr>
+                <w:rFonts w:ascii="Arial" w:hAnsi="Arial" w:cs="Arial"/>
+                <w:color w:val="auto"/>
+                <w:sz w:val="22"/>
+                <w:szCs w:val="22"/>
+              </w:rPr>
+              <w:t>Saldo actualizado</w:t>
+            </w:r>
+          </w:p>
+        </w:tc>
+      </w:tr>
+      <w:tr>
+        <w:trPr>
+          <w:cnfStyle w:val="000000100000" w:firstRow="0" w:lastRow="0" w:firstColumn="0" w:lastColumn="0" w:oddVBand="0" w:evenVBand="0" w:oddHBand="1" w:evenHBand="0" w:firstRowFirstColumn="0" w:firstRowLastColumn="0" w:lastRowFirstColumn="0" w:lastRowLastColumn="0"/>
+          <w:trHeight w:val="240"/>
+        </w:trPr>
+        <w:tc>
+          <w:tcPr>
+            <w:cnfStyle w:val="001000000000" w:firstRow="0" w:lastRow="0" w:firstColumn="1" w:lastColumn="0" w:oddVBand="0" w:evenVBand="0" w:oddHBand="0" w:evenHBand="0" w:firstRowFirstColumn="0" w:firstRowLastColumn="0" w:lastRowFirstColumn="0" w:lastRowLastColumn="0"/>
+            <w:tcW w:w="1383" w:type="dxa"/>
+          </w:tcPr>
+          <w:p>
+            <w:pPr>
+              <w:rPr>
+                <w:rFonts w:ascii="Arial" w:hAnsi="Arial" w:cs="Arial"/>
+                <w:sz w:val="20"/>
+                <w:szCs w:val="20"/>
+              </w:rPr>
+            </w:pPr>
+            <w:r>
+              <w:rPr>
+                <w:rFonts w:ascii="Arial" w:hAnsi="Arial" w:cs="Arial"/>
+                <w:sz w:val="20"/>
+                <w:szCs w:val="20"/>
+              </w:rPr>
+              <w:t>{#items}{numeroP</w:t>
+            </w:r>
+            <w:r>
+              <w:rPr>
+                <w:rFonts w:ascii="Arial" w:hAnsi="Arial" w:cs="Arial"/>
+                <w:sz w:val="20"/>
+                <w:szCs w:val="20"/>
+              </w:rPr>
+              <w:t>ago}</w:t>
+            </w:r>
+            <w:r>
+              <w:rPr>
+                <w:rFonts w:ascii="Arial" w:hAnsi="Arial" w:cs="Arial"/>
+                <w:sz w:val="20"/>
+                <w:szCs w:val="20"/>
+              </w:rPr>
+              <w:t>/{numeroPagos}</w:t>
+            </w:r>
+          </w:p>
+        </w:tc>
+        <w:tc>
+          <w:tcPr>
+            <w:tcW w:w="1843" w:type="dxa"/>
+          </w:tcPr>
+          <w:p>
+            <w:pPr>
+              <w:cnfStyle w:val="000000100000" w:firstRow="0" w:lastRow="0" w:firstColumn="0" w:lastColumn="0" w:oddVBand="0" w:evenVBand="0" w:oddHBand="1" w:evenHBand="0" w:firstRowFirstColumn="0" w:firstRowLastColumn="0" w:lastRowFirstColumn="0" w:lastRowLastColumn="0"/>
+              <w:rPr>
+                <w:rFonts w:ascii="Arial" w:hAnsi="Arial" w:cs="Arial"/>
+                <w:sz w:val="20"/>
+                <w:szCs w:val="20"/>
+              </w:rPr>
+            </w:pPr>
+            <w:r>
+              <w:rPr>
+                <w:rFonts w:ascii="Arial" w:hAnsi="Arial" w:cs="Arial"/>
+                <w:sz w:val="20"/>
+                <w:szCs w:val="20"/>
+              </w:rPr>
+              <w:t>{movimiento}</w:t>
+            </w:r>
+          </w:p>
+        </w:tc>
+        <w:tc>
+          <w:tcPr>
+            <w:tcW w:w="1560" w:type="dxa"/>
+          </w:tcPr>
+          <w:p>
+            <w:pPr>
+              <w:cnfStyle w:val="000000100000" w:firstRow="0" w:lastRow="0" w:firstColumn="0" w:lastColumn="0" w:oddVBand="0" w:evenVBand="0" w:oddHBand="1" w:evenHBand="0" w:firstRowFirstColumn="0" w:firstRowLastColumn="0" w:lastRowFirstColumn="0" w:lastRowLastColumn="0"/>
+              <w:rPr>
+                <w:rFonts w:ascii="Arial" w:hAnsi="Arial" w:cs="Arial"/>
+                <w:sz w:val="20"/>
+                <w:szCs w:val="20"/>
+              </w:rPr>
+            </w:pPr>
+            <w:r>
+              <w:rPr>
+                <w:rFonts w:ascii="Arial" w:hAnsi="Arial" w:cs="Arial"/>
+                <w:sz w:val="20"/>
+                <w:szCs w:val="20"/>
+              </w:rPr>
+              <w:t>{</w:t>
+            </w:r>
+            <w:r>
+              <w:rPr>
+                <w:rFonts w:ascii="Arial" w:hAnsi="Arial" w:cs="Arial"/>
+                <w:sz w:val="20"/>
+                <w:szCs w:val="20"/>
+              </w:rPr>
+              <w:t>fechaSolicito</w:t>
+            </w:r>
+            <w:r>
+              <w:rPr>
+                <w:rFonts w:ascii="Arial" w:hAnsi="Arial" w:cs="Arial"/>
+                <w:sz w:val="20"/>
+                <w:szCs w:val="20"/>
+              </w:rPr>
+              <w:t>}</w:t>
+            </w:r>
+          </w:p>
+        </w:tc>
+        <w:tc>
+          <w:tcPr>
+            <w:tcW w:w="1276" w:type="dxa"/>
+          </w:tcPr>
+          <w:p>
+            <w:pPr>
+              <w:jc w:val="right"/>
+              <w:cnfStyle w:val="000000100000" w:firstRow="0" w:lastRow="0" w:firstColumn="0" w:lastColumn="0" w:oddVBand="0" w:evenVBand="0" w:oddHBand="1" w:evenHBand="0" w:firstRowFirstColumn="0" w:firstRowLastColumn="0" w:lastRowFirstColumn="0" w:lastRowLastColumn="0"/>
+              <w:rPr>
+                <w:rFonts w:ascii="Arial" w:hAnsi="Arial" w:cs="Arial"/>
+                <w:sz w:val="20"/>
+                <w:szCs w:val="20"/>
+              </w:rPr>
+            </w:pPr>
+            <w:r>
+              <w:rPr>
+                <w:rFonts w:ascii="Arial" w:hAnsi="Arial" w:cs="Arial"/>
+                <w:sz w:val="22"/>
+                <w:szCs w:val="22"/>
+              </w:rPr>
+              <w:t>$</w:t>
+            </w:r>
+            <w:r>
+              <w:rPr>
+                <w:rFonts w:ascii="Arial" w:hAnsi="Arial" w:cs="Arial"/>
+                <w:sz w:val="20"/>
+                <w:szCs w:val="20"/>
+              </w:rPr>
+              <w:t>{cargo}</w:t>
+            </w:r>
+          </w:p>
+        </w:tc>
+        <w:tc>
+          <w:tcPr>
+            <w:tcW w:w="1418" w:type="dxa"/>
+          </w:tcPr>
+          <w:p>
+            <w:pPr>
+              <w:jc w:val="right"/>
+              <w:cnfStyle w:val="000000100000" w:firstRow="0" w:lastRow="0" w:firstColumn="0" w:lastColumn="0" w:oddVBand="0" w:evenVBand="0" w:oddHBand="1" w:evenHBand="0" w:firstRowFirstColumn="0" w:firstRowLastColumn="0" w:lastRowFirstColumn="0" w:lastRowLastColumn="0"/>
+              <w:rPr>
+                <w:rFonts w:ascii="Arial" w:hAnsi="Arial" w:cs="Arial"/>
+                <w:sz w:val="20"/>
+                <w:szCs w:val="20"/>
+              </w:rPr>
+            </w:pPr>
+            <w:r>
+              <w:rPr>
+                <w:rFonts w:ascii="Arial" w:hAnsi="Arial" w:cs="Arial"/>
+                <w:sz w:val="22"/>
+                <w:szCs w:val="22"/>
+              </w:rPr>
+              <w:t>$</w:t>
+            </w:r>
+            <w:r>
+              <w:rPr>
+                <w:rFonts w:ascii="Arial" w:hAnsi="Arial" w:cs="Arial"/>
+                <w:sz w:val="20"/>
+                <w:szCs w:val="20"/>
+              </w:rPr>
+              <w:t>{</w:t>
+            </w:r>
+            <w:r>
+              <w:rPr>
+                <w:rFonts w:ascii="Arial" w:hAnsi="Arial" w:cs="Arial"/>
+                <w:sz w:val="20"/>
+                <w:szCs w:val="20"/>
+              </w:rPr>
+              <w:t>p</w:t>
+            </w:r>
+            <w:r>
+              <w:rPr>
+                <w:rFonts w:ascii="Arial" w:hAnsi="Arial" w:cs="Arial"/>
+                <w:sz w:val="20"/>
+                <w:szCs w:val="20"/>
+              </w:rPr>
+              <w:t>ago}</w:t>
+            </w:r>
+          </w:p>
+        </w:tc>
+        <w:tc>
+          <w:tcPr>
+            <w:tcW w:w="1417" w:type="dxa"/>
+          </w:tcPr>
+          <w:p>
+            <w:pPr>
+              <w:jc w:val="right"/>
+              <w:cnfStyle w:val="000000100000" w:firstRow="0" w:lastRow="0" w:firstColumn="0" w:lastColumn="0" w:oddVBand="0" w:evenVBand="0" w:oddHBand="1" w:evenHBand="0" w:firstRowFirstColumn="0" w:firstRowLastColumn="0" w:lastRowFirstColumn="0" w:lastRowLastColumn="0"/>
+              <w:rPr>
+                <w:rFonts w:ascii="Arial" w:hAnsi="Arial" w:cs="Arial"/>
+                <w:sz w:val="20"/>
+                <w:szCs w:val="20"/>
+              </w:rPr>
+            </w:pPr>
+            <w:r>
+              <w:rPr>
+                <w:rFonts w:ascii="Arial" w:hAnsi="Arial" w:cs="Arial"/>
+                <w:sz w:val="22"/>
+                <w:szCs w:val="22"/>
+              </w:rPr>
+              <w:t>$</w:t>
+            </w:r>
+            <w:r>
+              <w:rPr>
+                <w:rFonts w:ascii="Arial" w:hAnsi="Arial" w:cs="Arial"/>
+                <w:sz w:val="20"/>
+                <w:szCs w:val="20"/>
+              </w:rPr>
+              <w:t>{saldo}</w:t>
+            </w:r>
+          </w:p>
+        </w:tc>
+        <w:tc>
+          <w:tcPr>
+            <w:tcW w:w="1276" w:type="dxa"/>
+          </w:tcPr>
+          <w:p>
+            <w:pPr>
+              <w:jc w:val="right"/>
+              <w:cnfStyle w:val="000000100000" w:firstRow="0" w:lastRow="0" w:firstColumn="0" w:lastColumn="0" w:oddVBand="0" w:evenVBand="0" w:oddHBand="1" w:evenHBand="0" w:firstRowFirstColumn="0" w:firstRowLastColumn="0" w:lastRowFirstColumn="0" w:lastRowLastColumn="0"/>
+              <w:rPr>
+                <w:rFonts w:ascii="Arial" w:hAnsi="Arial" w:cs="Arial"/>
+                <w:sz w:val="20"/>
+                <w:szCs w:val="20"/>
+              </w:rPr>
+            </w:pPr>
+            <w:r>
+              <w:rPr>
+                <w:rFonts w:ascii="Arial" w:hAnsi="Arial" w:cs="Arial"/>
+                <w:sz w:val="20"/>
+                <w:szCs w:val="20"/>
+              </w:rPr>
+              <w:t>0.00</w:t>
+            </w:r>
+          </w:p>
+        </w:tc>
+        <w:tc>
+          <w:tcPr>
+            <w:tcW w:w="1559" w:type="dxa"/>
+          </w:tcPr>
+          <w:p>
+            <w:pPr>
+              <w:jc w:val="right"/>
+              <w:cnfStyle w:val="000000100000" w:firstRow="0" w:lastRow="0" w:firstColumn="0" w:lastColumn="0" w:oddVBand="0" w:evenVBand="0" w:oddHBand="1" w:evenHBand="0" w:firstRowFirstColumn="0" w:firstRowLastColumn="0" w:lastRowFirstColumn="0" w:lastRowLastColumn="0"/>
+              <w:rPr>
+                <w:rFonts w:ascii="Arial" w:hAnsi="Arial" w:cs="Arial"/>
+                <w:sz w:val="20"/>
+                <w:szCs w:val="20"/>
+              </w:rPr>
+            </w:pPr>
+            <w:r>
+              <w:rPr>
+                <w:rFonts w:ascii="Arial" w:hAnsi="Arial" w:cs="Arial"/>
+                <w:sz w:val="22"/>
+                <w:szCs w:val="22"/>
+              </w:rPr>
+              <w:t>$</w:t>
+            </w:r>
+            <w:r>
+              <w:rPr>
+                <w:rFonts w:ascii="Arial" w:hAnsi="Arial" w:cs="Arial"/>
+                <w:sz w:val="20"/>
+                <w:szCs w:val="20"/>
+              </w:rPr>
+              <w:t>{saldoActualizado}{/items}</w:t>
+            </w:r>
+          </w:p>
+        </w:tc>
+      </w:tr>
+    </w:tbl>
+    <w:p>
+      <w:pPr>
+        <w:ind w:left="-1418"/>
+        <w:rPr>
+          <w:rFonts w:ascii="Avenir Black" w:hAnsi="Avenir Black"/>
+          <w:sz w:val="22"/>
+          <w:szCs w:val="22"/>
+        </w:rPr>
+      </w:pPr>
+    </w:p>
+    <w:tbl>
+      <w:tblPr>
+        <w:tblStyle w:val="Tablaconcuadrcula"/>
+        <w:tblW w:w="0" w:type="auto"/>
+        <w:tblInd w:w="-1418" w:type="dxa"/>
+        <w:tblBorders>
+          <w:top w:val="none" w:sz="0" w:space="0" w:color="auto"/>
+          <w:left w:val="none" w:sz="0" w:space="0" w:color="auto"/>
+          <w:bottom w:val="none" w:sz="0" w:space="0" w:color="auto"/>
+          <w:right w:val="none" w:sz="0" w:space="0" w:color="auto"/>
+          <w:insideH w:val="none" w:sz="0" w:space="0" w:color="auto"/>
+          <w:insideV w:val="none" w:sz="0" w:space="0" w:color="auto"/>
+        </w:tblBorders>
+        <w:tblLook w:val="04A0" w:firstRow="1" w:lastRow="0" w:firstColumn="1" w:lastColumn="0" w:noHBand="0" w:noVBand="1"/>
+      </w:tblPr>
+      <w:tblGrid>
+        <w:gridCol w:w="2802"/>
+        <w:gridCol w:w="2835"/>
+      </w:tblGrid>
+      <w:tr>
+        <w:tc>
+          <w:tcPr>
+            <w:tcW w:w="2802" w:type="dxa"/>
+          </w:tcPr>
+          <w:p>
+            <w:pPr>
+              <w:rPr>
+                <w:rFonts w:ascii="Arial" w:hAnsi="Arial" w:cs="Arial"/>
+                <w:sz w:val="22"/>
+                <w:szCs w:val="22"/>
+              </w:rPr>
+            </w:pPr>
+            <w:r>
+              <w:rPr>
+                <w:rFonts w:ascii="Arial" w:hAnsi="Arial" w:cs="Arial"/>
+                <w:sz w:val="22"/>
+                <w:szCs w:val="22"/>
+              </w:rPr>
+              <w:t xml:space="preserve">Deuda Inicial: </w:t>
+            </w:r>
+          </w:p>
+        </w:tc>
+        <w:tc>
+          <w:tcPr>
+            <w:tcW w:w="2835" w:type="dxa"/>
+          </w:tcPr>
+          <w:p>
+            <w:pPr>
+              <w:jc w:val="right"/>
+              <w:rPr>
+                <w:rFonts w:ascii="Avenir Black" w:hAnsi="Avenir Black"/>
+                <w:sz w:val="22"/>
+                <w:szCs w:val="22"/>
+              </w:rPr>
+            </w:pPr>
+            <w:r>
+              <w:rPr>
+                <w:rFonts w:ascii="Arial" w:hAnsi="Arial" w:cs="Arial"/>
+                <w:sz w:val="22"/>
+                <w:szCs w:val="22"/>
+              </w:rPr>
+              <w:t>$</w:t>
+            </w:r>
+            <w:r>
+              <w:rPr>
+                <w:rFonts w:ascii="Avenir Black" w:hAnsi="Avenir Black"/>
+                <w:sz w:val="22"/>
+                <w:szCs w:val="22"/>
+              </w:rPr>
+              <w:t>{adeudoInicial}</w:t>
+            </w:r>
+          </w:p>
+        </w:tc>
+      </w:tr>
+      <w:tr>
+        <w:tc>
+          <w:tcPr>
+            <w:tcW w:w="2802" w:type="dxa"/>
+          </w:tcPr>
+          <w:p>
+            <w:pPr>
+              <w:rPr>
+                <w:rFonts w:ascii="Arial" w:hAnsi="Arial" w:cs="Arial"/>
+                <w:sz w:val="22"/>
+                <w:szCs w:val="22"/>
+              </w:rPr>
+            </w:pPr>
+            <w:r>
+              <w:rPr>
+                <w:rFonts w:ascii="Arial" w:hAnsi="Arial" w:cs="Arial"/>
+                <w:sz w:val="22"/>
+                <w:szCs w:val="22"/>
+              </w:rPr>
+              <w:t>Total multas generadas</w:t>
+            </w:r>
+          </w:p>
+        </w:tc>
+        <w:tc>
+          <w:tcPr>
+            <w:tcW w:w="2835" w:type="dxa"/>
+          </w:tcPr>
+          <w:p>
+            <w:pPr>
+              <w:jc w:val="right"/>
+              <w:rPr>
+                <w:rFonts w:ascii="Avenir Black" w:hAnsi="Avenir Black"/>
+                <w:sz w:val="22"/>
+                <w:szCs w:val="22"/>
+              </w:rPr>
+            </w:pPr>
+            <w:r>
+              <w:rPr>
+                <w:rFonts w:ascii="Arial" w:hAnsi="Arial" w:cs="Arial"/>
+                <w:sz w:val="22"/>
+                <w:szCs w:val="22"/>
+              </w:rPr>
+              <w:t>$</w:t>
+            </w:r>
+            <w:r>
+              <w:rPr>
+                <w:rFonts w:ascii="Avenir Black" w:hAnsi="Avenir Black"/>
+                <w:sz w:val="22"/>
+                <w:szCs w:val="22"/>
+              </w:rPr>
+              <w:t>{</w:t>
+            </w:r>
+            <w:r>
+              <w:rPr>
+                <w:rFonts w:ascii="Avenir Black" w:hAnsi="Avenir Black"/>
+                <w:sz w:val="22"/>
+                <w:szCs w:val="22"/>
+              </w:rPr>
+              <w:t>totalCargos</w:t>
+            </w:r>
+            <w:r>
+              <w:rPr>
+                <w:rFonts w:ascii="Avenir Black" w:hAnsi="Avenir Black"/>
+                <w:sz w:val="22"/>
+                <w:szCs w:val="22"/>
+              </w:rPr>
+              <w:t>}</w:t>
+            </w:r>
+          </w:p>
+        </w:tc>
+      </w:tr>
+      <w:tr>
+        <w:tc>
+          <w:tcPr>
+            <w:tcW w:w="2802" w:type="dxa"/>
+          </w:tcPr>
+          <w:p>
+            <w:pPr>
+              <w:rPr>
+                <w:rFonts w:ascii="Arial" w:hAnsi="Arial" w:cs="Arial"/>
+                <w:sz w:val="22"/>
+                <w:szCs w:val="22"/>
+              </w:rPr>
+            </w:pPr>
+            <w:r>
+              <w:rPr>
+                <w:rFonts w:ascii="Arial" w:hAnsi="Arial" w:cs="Arial"/>
+                <w:sz w:val="22"/>
+                <w:szCs w:val="22"/>
+              </w:rPr>
+              <w:t>Abonos a recibos</w:t>
+            </w:r>
+          </w:p>
+        </w:tc>
+        <w:tc>
+          <w:tcPr>
+            <w:tcW w:w="2835" w:type="dxa"/>
+          </w:tcPr>
+          <w:p>
+            <w:pPr>
+              <w:jc w:val="right"/>
+              <w:rPr>
+                <w:rFonts w:ascii="Avenir Black" w:hAnsi="Avenir Black"/>
+                <w:sz w:val="22"/>
+                <w:szCs w:val="22"/>
+              </w:rPr>
+            </w:pPr>
+            <w:r>
+              <w:rPr>
+                <w:rFonts w:ascii="Arial" w:hAnsi="Arial" w:cs="Arial"/>
+                <w:sz w:val="22"/>
+                <w:szCs w:val="22"/>
+              </w:rPr>
+              <w:t>$</w:t>
+            </w:r>
+            <w:r>
+              <w:rPr>
+                <w:rFonts w:ascii="Avenir Black" w:hAnsi="Avenir Black"/>
+                <w:sz w:val="22"/>
+                <w:szCs w:val="22"/>
+              </w:rPr>
+              <w:t>{</w:t>
+            </w:r>
+            <w:r>
+              <w:rPr>
+                <w:rFonts w:ascii="Avenir Black" w:hAnsi="Avenir Black"/>
+                <w:sz w:val="22"/>
+                <w:szCs w:val="22"/>
+              </w:rPr>
+              <w:t>totalAbonos</w:t>
+            </w:r>
+            <w:r>
+              <w:rPr>
+                <w:rFonts w:ascii="Avenir Black" w:hAnsi="Avenir Black"/>
+                <w:sz w:val="22"/>
+                <w:szCs w:val="22"/>
+              </w:rPr>
+              <w:t>}</w:t>
+            </w:r>
+          </w:p>
+        </w:tc>
+      </w:tr>
+      <w:tr>
+        <w:tc>
+          <w:tcPr>
+            <w:tcW w:w="2802" w:type="dxa"/>
+          </w:tcPr>
+          <w:p>
+            <w:pPr>
+              <w:rPr>
+                <w:rFonts w:ascii="Arial" w:hAnsi="Arial" w:cs="Arial"/>
+                <w:sz w:val="22"/>
+                <w:szCs w:val="22"/>
+              </w:rPr>
+            </w:pPr>
+            <w:r>
+              <w:rPr>
+                <w:rFonts w:ascii="Arial" w:hAnsi="Arial" w:cs="Arial"/>
+                <w:sz w:val="22"/>
+                <w:szCs w:val="22"/>
+              </w:rPr>
+              <w:t>Saldo general</w:t>
+            </w:r>
+          </w:p>
+        </w:tc>
+        <w:tc>
+          <w:tcPr>
+            <w:tcW w:w="2835" w:type="dxa"/>
+          </w:tcPr>
+          <w:p>
+            <w:pPr>
+              <w:jc w:val="right"/>
+              <w:rPr>
+                <w:rFonts w:ascii="Avenir Black" w:hAnsi="Avenir Black"/>
+                <w:sz w:val="22"/>
+                <w:szCs w:val="22"/>
+              </w:rPr>
+            </w:pPr>
+            <w:r>
+              <w:rPr>
+                <w:rFonts w:ascii="Arial" w:hAnsi="Arial" w:cs="Arial"/>
+                <w:sz w:val="22"/>
+                <w:szCs w:val="22"/>
+              </w:rPr>
+              <w:t>$</w:t>
+            </w:r>
+            <w:r>
+              <w:rPr>
+                <w:rFonts w:ascii="Avenir Black" w:hAnsi="Avenir Black"/>
+                <w:sz w:val="22"/>
+                <w:szCs w:val="22"/>
+              </w:rPr>
+              <w:t>{</w:t>
+            </w:r>
+            <w:r>
+              <w:rPr>
+                <w:rFonts w:ascii="Avenir Black" w:hAnsi="Avenir Black"/>
+                <w:sz w:val="22"/>
+                <w:szCs w:val="22"/>
+              </w:rPr>
+              <w:t>totalSaldo</w:t>
+            </w:r>
+            <w:bookmarkStart w:id="0" w:name="_GoBack"/>
+            <w:bookmarkEnd w:id="0"/>
+            <w:r>
+              <w:rPr>
+                <w:rFonts w:ascii="Avenir Black" w:hAnsi="Avenir Black"/>
+                <w:sz w:val="22"/>
+                <w:szCs w:val="22"/>
+              </w:rPr>
+              <w:t>}</w:t>
+            </w:r>
+          </w:p>
+        </w:tc>
+      </w:tr>
+    </w:tbl>
+    <w:p>
+      <w:pPr>
+        <w:ind w:left="-1418"/>
+        <w:rPr>
+          <w:rFonts w:ascii="Avenir Black" w:hAnsi="Avenir Black"/>
+          <w:sz w:val="22"/>
+          <w:szCs w:val="22"/>
+        </w:rPr>
+      </w:pPr>
+    </w:p>
     <w:sectPr>
-      <w:headerReference w:type="even" r:id="rId7"/>
       <w:headerReference w:type="default" r:id="rId8"/>
-      <w:footerReference w:type="even" r:id="rId9"/>
-      <w:footerReference w:type="default" r:id="rId10"/>
-      <w:headerReference w:type="first" r:id="rId11"/>
-      <w:footerReference w:type="first" r:id="rId12"/>
       <w:pgSz w:w="12240" w:h="15840"/>
-      <w:pgMar w:top="1417" w:right="1701" w:bottom="1417" w:left="1701" w:header="142" w:footer="708" w:gutter="0"/>
+      <w:pgMar w:top="747" w:right="1701" w:bottom="1417" w:left="1701" w:header="142" w:footer="708" w:gutter="0"/>
       <w:cols w:space="708"/>
       <w:docGrid w:linePitch="360"/>
     </w:sectPr>
@@ -719,36 +2023,6 @@
 </w:endnotes>
 </file>
 
-<file path=word/footer1.xml><?xml version="1.0" encoding="utf-8"?>
-<w:ftr xmlns:wpc="http://schemas.microsoft.com/office/word/2010/wordprocessingCanvas" xmlns:mo="http://schemas.microsoft.com/office/mac/office/2008/main" xmlns:mc="http://schemas.openxmlformats.org/markup-compatibility/2006" xmlns:mv="urn:schemas-microsoft-com:mac:vml" xmlns:o="urn:schemas-microsoft-com:office:office" xmlns:r="http://schemas.openxmlformats.org/officeDocument/2006/relationships" xmlns:m="http://schemas.openxmlformats.org/officeDocument/2006/math" xmlns:v="urn:schemas-microsoft-com:vml" xmlns:wp14="http://schemas.microsoft.com/office/word/2010/wordprocessingDrawing" xmlns:wp="http://schemas.openxmlformats.org/drawingml/2006/wordprocessingDrawing" xmlns:w10="urn:schemas-microsoft-com:office:word" xmlns:w="http://schemas.openxmlformats.org/wordprocessingml/2006/main" xmlns:w14="http://schemas.microsoft.com/office/word/2010/wordml" xmlns:wpg="http://schemas.microsoft.com/office/word/2010/wordprocessingGroup" xmlns:wpi="http://schemas.microsoft.com/office/word/2010/wordprocessingInk" xmlns:wne="http://schemas.microsoft.com/office/word/2006/wordml" xmlns:wps="http://schemas.microsoft.com/office/word/2010/wordprocessingShape" mc:Ignorable="w14 wp14">
-  <w:p>
-    <w:pPr>
-      <w:pStyle w:val="Piedepgina"/>
-    </w:pPr>
-  </w:p>
-</w:ftr>
-</file>
-
-<file path=word/footer2.xml><?xml version="1.0" encoding="utf-8"?>
-<w:ftr xmlns:wpc="http://schemas.microsoft.com/office/word/2010/wordprocessingCanvas" xmlns:mo="http://schemas.microsoft.com/office/mac/office/2008/main" xmlns:mc="http://schemas.openxmlformats.org/markup-compatibility/2006" xmlns:mv="urn:schemas-microsoft-com:mac:vml" xmlns:o="urn:schemas-microsoft-com:office:office" xmlns:r="http://schemas.openxmlformats.org/officeDocument/2006/relationships" xmlns:m="http://schemas.openxmlformats.org/officeDocument/2006/math" xmlns:v="urn:schemas-microsoft-com:vml" xmlns:wp14="http://schemas.microsoft.com/office/word/2010/wordprocessingDrawing" xmlns:wp="http://schemas.openxmlformats.org/drawingml/2006/wordprocessingDrawing" xmlns:w10="urn:schemas-microsoft-com:office:word" xmlns:w="http://schemas.openxmlformats.org/wordprocessingml/2006/main" xmlns:w14="http://schemas.microsoft.com/office/word/2010/wordml" xmlns:wpg="http://schemas.microsoft.com/office/word/2010/wordprocessingGroup" xmlns:wpi="http://schemas.microsoft.com/office/word/2010/wordprocessingInk" xmlns:wne="http://schemas.microsoft.com/office/word/2006/wordml" xmlns:wps="http://schemas.microsoft.com/office/word/2010/wordprocessingShape" mc:Ignorable="w14 wp14">
-  <w:p>
-    <w:pPr>
-      <w:pStyle w:val="Piedepgina"/>
-    </w:pPr>
-  </w:p>
-</w:ftr>
-</file>
-
-<file path=word/footer3.xml><?xml version="1.0" encoding="utf-8"?>
-<w:ftr xmlns:wpc="http://schemas.microsoft.com/office/word/2010/wordprocessingCanvas" xmlns:mo="http://schemas.microsoft.com/office/mac/office/2008/main" xmlns:mc="http://schemas.openxmlformats.org/markup-compatibility/2006" xmlns:mv="urn:schemas-microsoft-com:mac:vml" xmlns:o="urn:schemas-microsoft-com:office:office" xmlns:r="http://schemas.openxmlformats.org/officeDocument/2006/relationships" xmlns:m="http://schemas.openxmlformats.org/officeDocument/2006/math" xmlns:v="urn:schemas-microsoft-com:vml" xmlns:wp14="http://schemas.microsoft.com/office/word/2010/wordprocessingDrawing" xmlns:wp="http://schemas.openxmlformats.org/drawingml/2006/wordprocessingDrawing" xmlns:w10="urn:schemas-microsoft-com:office:word" xmlns:w="http://schemas.openxmlformats.org/wordprocessingml/2006/main" xmlns:w14="http://schemas.microsoft.com/office/word/2010/wordml" xmlns:wpg="http://schemas.microsoft.com/office/word/2010/wordprocessingGroup" xmlns:wpi="http://schemas.microsoft.com/office/word/2010/wordprocessingInk" xmlns:wne="http://schemas.microsoft.com/office/word/2006/wordml" xmlns:wps="http://schemas.microsoft.com/office/word/2010/wordprocessingShape" mc:Ignorable="w14 wp14">
-  <w:p>
-    <w:pPr>
-      <w:pStyle w:val="Piedepgina"/>
-    </w:pPr>
-  </w:p>
-</w:ftr>
-</file>
-
 <file path=word/footnotes.xml><?xml version="1.0" encoding="utf-8"?>
 <w:footnotes xmlns:wpc="http://schemas.microsoft.com/office/word/2010/wordprocessingCanvas" xmlns:mo="http://schemas.microsoft.com/office/mac/office/2008/main" xmlns:mc="http://schemas.openxmlformats.org/markup-compatibility/2006" xmlns:mv="urn:schemas-microsoft-com:mac:vml" xmlns:o="urn:schemas-microsoft-com:office:office" xmlns:r="http://schemas.openxmlformats.org/officeDocument/2006/relationships" xmlns:m="http://schemas.openxmlformats.org/officeDocument/2006/math" xmlns:v="urn:schemas-microsoft-com:vml" xmlns:wp14="http://schemas.microsoft.com/office/word/2010/wordprocessingDrawing" xmlns:wp="http://schemas.openxmlformats.org/drawingml/2006/wordprocessingDrawing" xmlns:w10="urn:schemas-microsoft-com:office:word" xmlns:w="http://schemas.openxmlformats.org/wordprocessingml/2006/main" xmlns:w14="http://schemas.microsoft.com/office/word/2010/wordml" xmlns:wpg="http://schemas.microsoft.com/office/word/2010/wordprocessingGroup" xmlns:wpi="http://schemas.microsoft.com/office/word/2010/wordprocessingInk" xmlns:wne="http://schemas.microsoft.com/office/word/2006/wordml" xmlns:wps="http://schemas.microsoft.com/office/word/2010/wordprocessingShape" mc:Ignorable="w14 wp14">
   <w:footnote w:type="separator" w:id="-1">
@@ -769,16 +2043,6 @@
 </file>
 
 <file path=word/header1.xml><?xml version="1.0" encoding="utf-8"?>
-<w:hdr xmlns:wpc="http://schemas.microsoft.com/office/word/2010/wordprocessingCanvas" xmlns:mo="http://schemas.microsoft.com/office/mac/office/2008/main" xmlns:mc="http://schemas.openxmlformats.org/markup-compatibility/2006" xmlns:mv="urn:schemas-microsoft-com:mac:vml" xmlns:o="urn:schemas-microsoft-com:office:office" xmlns:r="http://schemas.openxmlformats.org/officeDocument/2006/relationships" xmlns:m="http://schemas.openxmlformats.org/officeDocument/2006/math" xmlns:v="urn:schemas-microsoft-com:vml" xmlns:wp14="http://schemas.microsoft.com/office/word/2010/wordprocessingDrawing" xmlns:wp="http://schemas.openxmlformats.org/drawingml/2006/wordprocessingDrawing" xmlns:w10="urn:schemas-microsoft-com:office:word" xmlns:w="http://schemas.openxmlformats.org/wordprocessingml/2006/main" xmlns:w14="http://schemas.microsoft.com/office/word/2010/wordml" xmlns:wpg="http://schemas.microsoft.com/office/word/2010/wordprocessingGroup" xmlns:wpi="http://schemas.microsoft.com/office/word/2010/wordprocessingInk" xmlns:wne="http://schemas.microsoft.com/office/word/2006/wordml" xmlns:wps="http://schemas.microsoft.com/office/word/2010/wordprocessingShape" mc:Ignorable="w14 wp14">
-  <w:p>
-    <w:pPr>
-      <w:pStyle w:val="Encabezado"/>
-    </w:pPr>
-  </w:p>
-</w:hdr>
-</file>
-
-<file path=word/header2.xml><?xml version="1.0" encoding="utf-8"?>
 <w:hdr xmlns:wpc="http://schemas.microsoft.com/office/word/2010/wordprocessingCanvas" xmlns:mo="http://schemas.microsoft.com/office/mac/office/2008/main" xmlns:mc="http://schemas.openxmlformats.org/markup-compatibility/2006" xmlns:mv="urn:schemas-microsoft-com:mac:vml" xmlns:o="urn:schemas-microsoft-com:office:office" xmlns:r="http://schemas.openxmlformats.org/officeDocument/2006/relationships" xmlns:m="http://schemas.openxmlformats.org/officeDocument/2006/math" xmlns:v="urn:schemas-microsoft-com:vml" xmlns:wp14="http://schemas.microsoft.com/office/word/2010/wordprocessingDrawing" xmlns:wp="http://schemas.openxmlformats.org/drawingml/2006/wordprocessingDrawing" xmlns:w10="urn:schemas-microsoft-com:office:word" xmlns:w="http://schemas.openxmlformats.org/wordprocessingml/2006/main" xmlns:w14="http://schemas.microsoft.com/office/word/2010/wordml" xmlns:wpg="http://schemas.microsoft.com/office/word/2010/wordprocessingGroup" xmlns:wpi="http://schemas.microsoft.com/office/word/2010/wordprocessingInk" xmlns:wne="http://schemas.microsoft.com/office/word/2006/wordml" xmlns:wps="http://schemas.microsoft.com/office/word/2010/wordprocessingShape" mc:Ignorable="w14 wp14">
   <w:p>
     <w:pPr>
@@ -809,7 +2073,7 @@
         <w:sz w:val="22"/>
         <w:szCs w:val="22"/>
       </w:rPr>
-      <w:t xml:space="preserve">Movimiento </w:t>
+      <w:t>Movimiento cuenta</w:t>
     </w:r>
     <w:r>
       <w:rPr>
@@ -817,18 +2081,8 @@
         <w:sz w:val="22"/>
         <w:szCs w:val="22"/>
       </w:rPr>
-      <w:t>cuenta</w:t>
-    </w:r>
-    <w:bookmarkStart w:id="0" w:name="_GoBack"/>
-    <w:bookmarkEnd w:id="0"/>
-    <w:r>
-      <w:rPr>
-        <w:rFonts w:ascii="Avenir Black" w:hAnsi="Avenir Black"/>
-        <w:sz w:val="22"/>
-        <w:szCs w:val="22"/>
-      </w:rPr>
       <w:tab/>
-      <w:t xml:space="preserve">                       </w:t>
+      <w:t xml:space="preserve">                                </w:t>
     </w:r>
     <w:r>
       <w:rPr>
@@ -836,25 +2090,7 @@
         <w:sz w:val="20"/>
         <w:szCs w:val="20"/>
       </w:rPr>
-      <w:t>Fecha:{</w:t>
-    </w:r>
-    <w:proofErr w:type="spellStart"/>
-    <w:r>
-      <w:rPr>
-        <w:rFonts w:ascii="Arial" w:hAnsi="Arial" w:cs="Arial"/>
-        <w:sz w:val="20"/>
-        <w:szCs w:val="20"/>
-      </w:rPr>
-      <w:t>fechaEmision</w:t>
-    </w:r>
-    <w:proofErr w:type="spellEnd"/>
-    <w:r>
-      <w:rPr>
-        <w:rFonts w:ascii="Arial" w:hAnsi="Arial" w:cs="Arial"/>
-        <w:sz w:val="20"/>
-        <w:szCs w:val="20"/>
-      </w:rPr>
-      <w:t>}</w:t>
+      <w:t>Fecha:{fechaEmision}</w:t>
     </w:r>
   </w:p>
   <w:p>
@@ -884,7 +2120,7 @@
         <w:sz w:val="22"/>
         <w:szCs w:val="22"/>
       </w:rPr>
-      <w:t xml:space="preserve">   Hora: {hora}</w:t>
+      <w:t xml:space="preserve"> Hora: {hora}</w:t>
     </w:r>
     <w:r>
       <w:rPr>
@@ -913,23 +2149,7 @@
         <w:sz w:val="22"/>
         <w:szCs w:val="22"/>
       </w:rPr>
-      <w:t>Socio:  {</w:t>
-    </w:r>
-    <w:proofErr w:type="spellStart"/>
-    <w:r>
-      <w:rPr>
-        <w:sz w:val="22"/>
-        <w:szCs w:val="22"/>
-      </w:rPr>
-      <w:t>nombreCompleto</w:t>
-    </w:r>
-    <w:proofErr w:type="spellEnd"/>
-    <w:r>
-      <w:rPr>
-        <w:sz w:val="22"/>
-        <w:szCs w:val="22"/>
-      </w:rPr>
-      <w:t>}</w:t>
+      <w:t>Socio:  {nombreCompleto}</w:t>
     </w:r>
     <w:r>
       <w:rPr>
@@ -940,16 +2160,6 @@
       <w:t xml:space="preserve"> </w:t>
     </w:r>
   </w:p>
-  <w:p>
-    <w:pPr>
-      <w:pStyle w:val="Encabezado"/>
-    </w:pPr>
-  </w:p>
-</w:hdr>
-</file>
-
-<file path=word/header3.xml><?xml version="1.0" encoding="utf-8"?>
-<w:hdr xmlns:wpc="http://schemas.microsoft.com/office/word/2010/wordprocessingCanvas" xmlns:mo="http://schemas.microsoft.com/office/mac/office/2008/main" xmlns:mc="http://schemas.openxmlformats.org/markup-compatibility/2006" xmlns:mv="urn:schemas-microsoft-com:mac:vml" xmlns:o="urn:schemas-microsoft-com:office:office" xmlns:r="http://schemas.openxmlformats.org/officeDocument/2006/relationships" xmlns:m="http://schemas.openxmlformats.org/officeDocument/2006/math" xmlns:v="urn:schemas-microsoft-com:vml" xmlns:wp14="http://schemas.microsoft.com/office/word/2010/wordprocessingDrawing" xmlns:wp="http://schemas.openxmlformats.org/drawingml/2006/wordprocessingDrawing" xmlns:w10="urn:schemas-microsoft-com:office:word" xmlns:w="http://schemas.openxmlformats.org/wordprocessingml/2006/main" xmlns:w14="http://schemas.microsoft.com/office/word/2010/wordml" xmlns:wpg="http://schemas.microsoft.com/office/word/2010/wordprocessingGroup" xmlns:wpi="http://schemas.microsoft.com/office/word/2010/wordprocessingInk" xmlns:wne="http://schemas.microsoft.com/office/word/2006/wordml" xmlns:wps="http://schemas.microsoft.com/office/word/2010/wordprocessingShape" mc:Ignorable="w14 wp14">
   <w:p>
     <w:pPr>
       <w:pStyle w:val="Encabezado"/>
@@ -1233,6 +2443,106 @@
       <w:szCs w:val="24"/>
     </w:rPr>
   </w:style>
+  <w:style w:type="table" w:styleId="Sombreadoclaro-nfasis1">
+    <w:name w:val="Light Shading Accent 1"/>
+    <w:basedOn w:val="Tablanormal"/>
+    <w:uiPriority w:val="60"/>
+    <w:rsid w:val="00B6532F"/>
+    <w:rPr>
+      <w:color w:val="365F91" w:themeColor="accent1" w:themeShade="BF"/>
+    </w:rPr>
+    <w:tblPr>
+      <w:tblStyleRowBandSize w:val="1"/>
+      <w:tblStyleColBandSize w:val="1"/>
+      <w:tblInd w:w="0" w:type="dxa"/>
+      <w:tblBorders>
+        <w:top w:val="single" w:sz="8" w:space="0" w:color="4F81BD" w:themeColor="accent1"/>
+        <w:bottom w:val="single" w:sz="8" w:space="0" w:color="4F81BD" w:themeColor="accent1"/>
+      </w:tblBorders>
+      <w:tblCellMar>
+        <w:top w:w="0" w:type="dxa"/>
+        <w:left w:w="108" w:type="dxa"/>
+        <w:bottom w:w="0" w:type="dxa"/>
+        <w:right w:w="108" w:type="dxa"/>
+      </w:tblCellMar>
+    </w:tblPr>
+    <w:tblStylePr w:type="firstRow">
+      <w:pPr>
+        <w:spacing w:before="0" w:after="0" w:line="240" w:lineRule="auto"/>
+      </w:pPr>
+      <w:rPr>
+        <w:b/>
+        <w:bCs/>
+      </w:rPr>
+      <w:tblPr/>
+      <w:tcPr>
+        <w:tcBorders>
+          <w:top w:val="single" w:sz="8" w:space="0" w:color="4F81BD" w:themeColor="accent1"/>
+          <w:left w:val="nil"/>
+          <w:bottom w:val="single" w:sz="8" w:space="0" w:color="4F81BD" w:themeColor="accent1"/>
+          <w:right w:val="nil"/>
+          <w:insideH w:val="nil"/>
+          <w:insideV w:val="nil"/>
+        </w:tcBorders>
+      </w:tcPr>
+    </w:tblStylePr>
+    <w:tblStylePr w:type="lastRow">
+      <w:pPr>
+        <w:spacing w:before="0" w:after="0" w:line="240" w:lineRule="auto"/>
+      </w:pPr>
+      <w:rPr>
+        <w:b/>
+        <w:bCs/>
+      </w:rPr>
+      <w:tblPr/>
+      <w:tcPr>
+        <w:tcBorders>
+          <w:top w:val="single" w:sz="8" w:space="0" w:color="4F81BD" w:themeColor="accent1"/>
+          <w:left w:val="nil"/>
+          <w:bottom w:val="single" w:sz="8" w:space="0" w:color="4F81BD" w:themeColor="accent1"/>
+          <w:right w:val="nil"/>
+          <w:insideH w:val="nil"/>
+          <w:insideV w:val="nil"/>
+        </w:tcBorders>
+      </w:tcPr>
+    </w:tblStylePr>
+    <w:tblStylePr w:type="firstCol">
+      <w:rPr>
+        <w:b/>
+        <w:bCs/>
+      </w:rPr>
+    </w:tblStylePr>
+    <w:tblStylePr w:type="lastCol">
+      <w:rPr>
+        <w:b/>
+        <w:bCs/>
+      </w:rPr>
+    </w:tblStylePr>
+    <w:tblStylePr w:type="band1Vert">
+      <w:tblPr/>
+      <w:tcPr>
+        <w:tcBorders>
+          <w:left w:val="nil"/>
+          <w:right w:val="nil"/>
+          <w:insideH w:val="nil"/>
+          <w:insideV w:val="nil"/>
+        </w:tcBorders>
+        <w:shd w:val="clear" w:color="auto" w:fill="D3DFEE" w:themeFill="accent1" w:themeFillTint="3F"/>
+      </w:tcPr>
+    </w:tblStylePr>
+    <w:tblStylePr w:type="band1Horz">
+      <w:tblPr/>
+      <w:tcPr>
+        <w:tcBorders>
+          <w:left w:val="nil"/>
+          <w:right w:val="nil"/>
+          <w:insideH w:val="nil"/>
+          <w:insideV w:val="nil"/>
+        </w:tcBorders>
+        <w:shd w:val="clear" w:color="auto" w:fill="D3DFEE" w:themeFill="accent1" w:themeFillTint="3F"/>
+      </w:tcPr>
+    </w:tblStylePr>
+  </w:style>
 </w:styles>
 </file>
 
@@ -1510,6 +2820,106 @@
       <w:sz w:val="24"/>
       <w:szCs w:val="24"/>
     </w:rPr>
+  </w:style>
+  <w:style w:type="table" w:styleId="Sombreadoclaro-nfasis1">
+    <w:name w:val="Light Shading Accent 1"/>
+    <w:basedOn w:val="Tablanormal"/>
+    <w:uiPriority w:val="60"/>
+    <w:rsid w:val="00B6532F"/>
+    <w:rPr>
+      <w:color w:val="365F91" w:themeColor="accent1" w:themeShade="BF"/>
+    </w:rPr>
+    <w:tblPr>
+      <w:tblStyleRowBandSize w:val="1"/>
+      <w:tblStyleColBandSize w:val="1"/>
+      <w:tblInd w:w="0" w:type="dxa"/>
+      <w:tblBorders>
+        <w:top w:val="single" w:sz="8" w:space="0" w:color="4F81BD" w:themeColor="accent1"/>
+        <w:bottom w:val="single" w:sz="8" w:space="0" w:color="4F81BD" w:themeColor="accent1"/>
+      </w:tblBorders>
+      <w:tblCellMar>
+        <w:top w:w="0" w:type="dxa"/>
+        <w:left w:w="108" w:type="dxa"/>
+        <w:bottom w:w="0" w:type="dxa"/>
+        <w:right w:w="108" w:type="dxa"/>
+      </w:tblCellMar>
+    </w:tblPr>
+    <w:tblStylePr w:type="firstRow">
+      <w:pPr>
+        <w:spacing w:before="0" w:after="0" w:line="240" w:lineRule="auto"/>
+      </w:pPr>
+      <w:rPr>
+        <w:b/>
+        <w:bCs/>
+      </w:rPr>
+      <w:tblPr/>
+      <w:tcPr>
+        <w:tcBorders>
+          <w:top w:val="single" w:sz="8" w:space="0" w:color="4F81BD" w:themeColor="accent1"/>
+          <w:left w:val="nil"/>
+          <w:bottom w:val="single" w:sz="8" w:space="0" w:color="4F81BD" w:themeColor="accent1"/>
+          <w:right w:val="nil"/>
+          <w:insideH w:val="nil"/>
+          <w:insideV w:val="nil"/>
+        </w:tcBorders>
+      </w:tcPr>
+    </w:tblStylePr>
+    <w:tblStylePr w:type="lastRow">
+      <w:pPr>
+        <w:spacing w:before="0" w:after="0" w:line="240" w:lineRule="auto"/>
+      </w:pPr>
+      <w:rPr>
+        <w:b/>
+        <w:bCs/>
+      </w:rPr>
+      <w:tblPr/>
+      <w:tcPr>
+        <w:tcBorders>
+          <w:top w:val="single" w:sz="8" w:space="0" w:color="4F81BD" w:themeColor="accent1"/>
+          <w:left w:val="nil"/>
+          <w:bottom w:val="single" w:sz="8" w:space="0" w:color="4F81BD" w:themeColor="accent1"/>
+          <w:right w:val="nil"/>
+          <w:insideH w:val="nil"/>
+          <w:insideV w:val="nil"/>
+        </w:tcBorders>
+      </w:tcPr>
+    </w:tblStylePr>
+    <w:tblStylePr w:type="firstCol">
+      <w:rPr>
+        <w:b/>
+        <w:bCs/>
+      </w:rPr>
+    </w:tblStylePr>
+    <w:tblStylePr w:type="lastCol">
+      <w:rPr>
+        <w:b/>
+        <w:bCs/>
+      </w:rPr>
+    </w:tblStylePr>
+    <w:tblStylePr w:type="band1Vert">
+      <w:tblPr/>
+      <w:tcPr>
+        <w:tcBorders>
+          <w:left w:val="nil"/>
+          <w:right w:val="nil"/>
+          <w:insideH w:val="nil"/>
+          <w:insideV w:val="nil"/>
+        </w:tcBorders>
+        <w:shd w:val="clear" w:color="auto" w:fill="D3DFEE" w:themeFill="accent1" w:themeFillTint="3F"/>
+      </w:tcPr>
+    </w:tblStylePr>
+    <w:tblStylePr w:type="band1Horz">
+      <w:tblPr/>
+      <w:tcPr>
+        <w:tcBorders>
+          <w:left w:val="nil"/>
+          <w:right w:val="nil"/>
+          <w:insideH w:val="nil"/>
+          <w:insideV w:val="nil"/>
+        </w:tcBorders>
+        <w:shd w:val="clear" w:color="auto" w:fill="D3DFEE" w:themeFill="accent1" w:themeFillTint="3F"/>
+      </w:tcPr>
+    </w:tblStylePr>
   </w:style>
 </w:styles>
 </file>
@@ -1832,4 +3242,16 @@
   </a:objectDefaults>
   <a:extraClrSchemeLst/>
 </a:theme>
+</file>
+
+<file path=customXml/item1.xml><?xml version="1.0" encoding="utf-8"?>
+<b:Sources xmlns:b="http://schemas.openxmlformats.org/officeDocument/2006/bibliography" xmlns="http://schemas.openxmlformats.org/officeDocument/2006/bibliography" SelectedStyle="/APA.XSL" StyleName="APA"/>
+</file>
+
+<file path=customXml/itemProps1.xml><?xml version="1.0" encoding="utf-8"?>
+<ds:datastoreItem xmlns:ds="http://schemas.openxmlformats.org/officeDocument/2006/customXml" ds:itemID="{27C9587C-3DD4-8245-A2DA-ED9AE8FB7A6F}">
+  <ds:schemaRefs>
+    <ds:schemaRef ds:uri="http://schemas.openxmlformats.org/officeDocument/2006/bibliography"/>
+  </ds:schemaRefs>
+</ds:datastoreItem>
 </file>
</xml_diff>

<commit_message>
Correcion Historial e Impresion de Traspasos
</commit_message>
<xml_diff>
--- a/public/plantillas/HISTORIALCREDITICIO.docx
+++ b/public/plantillas/HISTORIALCREDITICIO.docx
@@ -2,6 +2,285 @@
 <file path=word/document.xml><?xml version="1.0" encoding="utf-8"?>
 <w:document xmlns:wpc="http://schemas.microsoft.com/office/word/2010/wordprocessingCanvas" xmlns:mo="http://schemas.microsoft.com/office/mac/office/2008/main" xmlns:mc="http://schemas.openxmlformats.org/markup-compatibility/2006" xmlns:mv="urn:schemas-microsoft-com:mac:vml" xmlns:o="urn:schemas-microsoft-com:office:office" xmlns:r="http://schemas.openxmlformats.org/officeDocument/2006/relationships" xmlns:m="http://schemas.openxmlformats.org/officeDocument/2006/math" xmlns:v="urn:schemas-microsoft-com:vml" xmlns:wp14="http://schemas.microsoft.com/office/word/2010/wordprocessingDrawing" xmlns:wp="http://schemas.openxmlformats.org/drawingml/2006/wordprocessingDrawing" xmlns:w10="urn:schemas-microsoft-com:office:word" xmlns:w="http://schemas.openxmlformats.org/wordprocessingml/2006/main" xmlns:w14="http://schemas.microsoft.com/office/word/2010/wordml" xmlns:wpg="http://schemas.microsoft.com/office/word/2010/wordprocessingGroup" xmlns:wpi="http://schemas.microsoft.com/office/word/2010/wordprocessingInk" xmlns:wne="http://schemas.microsoft.com/office/word/2006/wordml" xmlns:wps="http://schemas.microsoft.com/office/word/2010/wordprocessingShape" mc:Ignorable="w14 wp14">
   <w:body>
+    <w:p>
+      <w:pPr>
+        <w:pStyle w:val="Encabezado"/>
+        <w:pBdr>
+          <w:bottom w:val="single" w:sz="4" w:space="1" w:color="auto"/>
+        </w:pBdr>
+        <w:ind w:left="-1418" w:right="-992"/>
+        <w:jc w:val="center"/>
+        <w:rPr>
+          <w:noProof/>
+          <w:sz w:val="22"/>
+          <w:szCs w:val="22"/>
+          <w:lang w:val="es-ES"/>
+        </w:rPr>
+      </w:pPr>
+      <w:r>
+        <w:rPr>
+          <w:rFonts w:ascii="Avenir Black" w:hAnsi="Avenir Black"/>
+          <w:sz w:val="22"/>
+          <w:szCs w:val="22"/>
+        </w:rPr>
+        <w:t>Movimientos en cuenta</w:t>
+      </w:r>
+      <w:r>
+        <w:rPr>
+          <w:noProof/>
+          <w:sz w:val="22"/>
+          <w:szCs w:val="22"/>
+          <w:lang w:val="es-ES"/>
+        </w:rPr>
+        <w:t xml:space="preserve"> </w:t>
+      </w:r>
+      <w:r>
+        <w:rPr>
+          <w:noProof/>
+          <w:sz w:val="22"/>
+          <w:szCs w:val="22"/>
+          <w:lang w:val="es-ES"/>
+        </w:rPr>
+        <mc:AlternateContent>
+          <mc:Choice Requires="wps">
+            <w:drawing>
+              <wp:anchor distT="0" distB="0" distL="114300" distR="114300" simplePos="0" relativeHeight="251659264" behindDoc="0" locked="0" layoutInCell="1" allowOverlap="1" wp14:anchorId="25E1CA75" wp14:editId="30DC88C6">
+                <wp:simplePos x="0" y="0"/>
+                <wp:positionH relativeFrom="column">
+                  <wp:posOffset>4686300</wp:posOffset>
+                </wp:positionH>
+                <wp:positionV relativeFrom="paragraph">
+                  <wp:posOffset>-29210</wp:posOffset>
+                </wp:positionV>
+                <wp:extent cx="1943100" cy="342900"/>
+                <wp:effectExtent l="0" t="0" r="0" b="12700"/>
+                <wp:wrapNone/>
+                <wp:docPr id="1" name="Cuadro de texto 1"/>
+                <wp:cNvGraphicFramePr/>
+                <a:graphic xmlns:a="http://schemas.openxmlformats.org/drawingml/2006/main">
+                  <a:graphicData uri="http://schemas.microsoft.com/office/word/2010/wordprocessingShape">
+                    <wps:wsp>
+                      <wps:cNvSpPr txBox="1"/>
+                      <wps:spPr>
+                        <a:xfrm>
+                          <a:off x="0" y="0"/>
+                          <a:ext cx="1943100" cy="342900"/>
+                        </a:xfrm>
+                        <a:prstGeom prst="rect">
+                          <a:avLst/>
+                        </a:prstGeom>
+                        <a:noFill/>
+                        <a:ln>
+                          <a:noFill/>
+                        </a:ln>
+                        <a:effectLst/>
+                        <a:extLst>
+                          <a:ext uri="{C572A759-6A51-4108-AA02-DFA0A04FC94B}">
+                            <ma14:wrappingTextBoxFlag xmlns:ma14="http://schemas.microsoft.com/office/mac/drawingml/2011/main"/>
+                          </a:ext>
+                        </a:extLst>
+                      </wps:spPr>
+                      <wps:style>
+                        <a:lnRef idx="0">
+                          <a:schemeClr val="accent1"/>
+                        </a:lnRef>
+                        <a:fillRef idx="0">
+                          <a:schemeClr val="accent1"/>
+                        </a:fillRef>
+                        <a:effectRef idx="0">
+                          <a:schemeClr val="accent1"/>
+                        </a:effectRef>
+                        <a:fontRef idx="minor">
+                          <a:schemeClr val="dk1"/>
+                        </a:fontRef>
+                      </wps:style>
+                      <wps:txbx>
+                        <w:txbxContent>
+                          <w:p>
+                            <w:r>
+                              <w:rPr>
+                                <w:rFonts w:ascii="Arial" w:hAnsi="Arial" w:cs="Arial"/>
+                                <w:sz w:val="20"/>
+                                <w:szCs w:val="20"/>
+                              </w:rPr>
+                              <w:t>Fecha:</w:t>
+                            </w:r>
+                            <w:r>
+                              <w:rPr>
+                                <w:rFonts w:ascii="Arial" w:hAnsi="Arial" w:cs="Arial"/>
+                                <w:sz w:val="20"/>
+                                <w:szCs w:val="20"/>
+                              </w:rPr>
+                              <w:t xml:space="preserve"> </w:t>
+                            </w:r>
+                            <w:r>
+                              <w:rPr>
+                                <w:rFonts w:ascii="Arial" w:hAnsi="Arial" w:cs="Arial"/>
+                                <w:sz w:val="20"/>
+                                <w:szCs w:val="20"/>
+                              </w:rPr>
+                              <w:t>{fechaEmision}</w:t>
+                            </w:r>
+                          </w:p>
+                        </w:txbxContent>
+                      </wps:txbx>
+                      <wps:bodyPr rot="0" spcFirstLastPara="0" vertOverflow="overflow" horzOverflow="overflow" vert="horz" wrap="square" lIns="91440" tIns="45720" rIns="91440" bIns="45720" numCol="1" spcCol="0" rtlCol="0" fromWordArt="0" anchor="t" anchorCtr="0" forceAA="0" compatLnSpc="1">
+                        <a:prstTxWarp prst="textNoShape">
+                          <a:avLst/>
+                        </a:prstTxWarp>
+                        <a:noAutofit/>
+                      </wps:bodyPr>
+                    </wps:wsp>
+                  </a:graphicData>
+                </a:graphic>
+                <wp14:sizeRelH relativeFrom="margin">
+                  <wp14:pctWidth>0</wp14:pctWidth>
+                </wp14:sizeRelH>
+              </wp:anchor>
+            </w:drawing>
+          </mc:Choice>
+          <mc:Fallback>
+            <w:pict>
+              <v:shapetype id="_x0000_t202" coordsize="21600,21600" o:spt="202" path="m0,0l0,21600,21600,21600,21600,0xe">
+                <v:stroke joinstyle="miter"/>
+                <v:path gradientshapeok="t" o:connecttype="rect"/>
+              </v:shapetype>
+              <v:shape id="Cuadro de texto 1" o:spid="_x0000_s1026" type="#_x0000_t202" style="position:absolute;left:0;text-align:left;margin-left:369pt;margin-top:-2.25pt;width:153pt;height:27pt;z-index:251659264;visibility:visible;mso-wrap-style:square;mso-width-percent:0;mso-wrap-distance-left:9pt;mso-wrap-distance-top:0;mso-wrap-distance-right:9pt;mso-wrap-distance-bottom:0;mso-position-horizontal:absolute;mso-position-horizontal-relative:text;mso-position-vertical:absolute;mso-position-vertical-relative:text;mso-width-percent:0;mso-width-relative:margin;v-text-anchor:top" o:gfxdata="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" filled="f" stroked="f">
+                <v:textbox>
+                  <w:txbxContent>
+                    <w:p>
+                      <w:r>
+                        <w:rPr>
+                          <w:rFonts w:ascii="Arial" w:hAnsi="Arial" w:cs="Arial"/>
+                          <w:sz w:val="20"/>
+                          <w:szCs w:val="20"/>
+                        </w:rPr>
+                        <w:t>Fecha:</w:t>
+                      </w:r>
+                      <w:r>
+                        <w:rPr>
+                          <w:rFonts w:ascii="Arial" w:hAnsi="Arial" w:cs="Arial"/>
+                          <w:sz w:val="20"/>
+                          <w:szCs w:val="20"/>
+                        </w:rPr>
+                        <w:t xml:space="preserve"> </w:t>
+                      </w:r>
+                      <w:r>
+                        <w:rPr>
+                          <w:rFonts w:ascii="Arial" w:hAnsi="Arial" w:cs="Arial"/>
+                          <w:sz w:val="20"/>
+                          <w:szCs w:val="20"/>
+                        </w:rPr>
+                        <w:t>{</w:t>
+                      </w:r>
+                      <w:proofErr w:type="spellStart"/>
+                      <w:r>
+                        <w:rPr>
+                          <w:rFonts w:ascii="Arial" w:hAnsi="Arial" w:cs="Arial"/>
+                          <w:sz w:val="20"/>
+                          <w:szCs w:val="20"/>
+                        </w:rPr>
+                        <w:t>fechaEmision</w:t>
+                      </w:r>
+                      <w:proofErr w:type="spellEnd"/>
+                      <w:r>
+                        <w:rPr>
+                          <w:rFonts w:ascii="Arial" w:hAnsi="Arial" w:cs="Arial"/>
+                          <w:sz w:val="20"/>
+                          <w:szCs w:val="20"/>
+                        </w:rPr>
+                        <w:t>}</w:t>
+                      </w:r>
+                    </w:p>
+                  </w:txbxContent>
+                </v:textbox>
+              </v:shape>
+            </w:pict>
+          </mc:Fallback>
+        </mc:AlternateContent>
+      </w:r>
+    </w:p>
+    <w:p>
+      <w:pPr>
+        <w:pStyle w:val="Encabezado"/>
+        <w:pBdr>
+          <w:bottom w:val="single" w:sz="4" w:space="1" w:color="auto"/>
+        </w:pBdr>
+        <w:ind w:left="-1418" w:right="-992"/>
+        <w:jc w:val="center"/>
+        <w:rPr>
+          <w:rFonts w:ascii="Avenir Black" w:hAnsi="Avenir Black"/>
+          <w:sz w:val="22"/>
+          <w:szCs w:val="22"/>
+        </w:rPr>
+      </w:pPr>
+      <w:r>
+        <w:rPr>
+          <w:rFonts w:ascii="Avenir Black" w:hAnsi="Avenir Black"/>
+          <w:sz w:val="22"/>
+          <w:szCs w:val="22"/>
+        </w:rPr>
+        <w:t>RUBIDIA MARTINEZ ALCARAZ</w:t>
+      </w:r>
+    </w:p>
+    <w:p>
+      <w:pPr>
+        <w:pStyle w:val="Encabezado"/>
+        <w:pBdr>
+          <w:bottom w:val="single" w:sz="4" w:space="1" w:color="auto"/>
+        </w:pBdr>
+        <w:ind w:left="-1418" w:right="-992"/>
+        <w:jc w:val="center"/>
+        <w:rPr>
+          <w:rFonts w:ascii="Arial" w:hAnsi="Arial"/>
+          <w:sz w:val="20"/>
+          <w:szCs w:val="20"/>
+        </w:rPr>
+      </w:pPr>
+      <w:r>
+        <w:rPr>
+          <w:rFonts w:ascii="Arial" w:hAnsi="Arial"/>
+          <w:sz w:val="20"/>
+          <w:szCs w:val="20"/>
+        </w:rPr>
+        <w:t>MAAR-661007-BF5</w:t>
+      </w:r>
+    </w:p>
+    <w:p>
+      <w:pPr>
+        <w:pStyle w:val="Encabezado"/>
+        <w:pBdr>
+          <w:bottom w:val="single" w:sz="4" w:space="1" w:color="auto"/>
+        </w:pBdr>
+        <w:ind w:left="-1418" w:right="-992"/>
+        <w:rPr>
+          <w:rFonts w:ascii="Avenir Black" w:hAnsi="Avenir Black"/>
+          <w:sz w:val="22"/>
+          <w:szCs w:val="22"/>
+        </w:rPr>
+      </w:pPr>
+      <w:r>
+        <w:rPr>
+          <w:sz w:val="22"/>
+          <w:szCs w:val="22"/>
+        </w:rPr>
+        <w:t>Socio:</w:t>
+      </w:r>
+      <w:r>
+        <w:rPr>
+          <w:sz w:val="22"/>
+          <w:szCs w:val="22"/>
+        </w:rPr>
+        <w:t xml:space="preserve"> </w:t>
+      </w:r>
+      <w:r>
+        <w:rPr>
+          <w:sz w:val="20"/>
+          <w:szCs w:val="20"/>
+        </w:rPr>
+        <w:t>{nombreCompleto}</w:t>
+      </w:r>
+    </w:p>
     <w:p>
       <w:pPr>
         <w:pBdr>
@@ -40,9 +319,9 @@
       <w:tblGrid>
         <w:gridCol w:w="2660"/>
         <w:gridCol w:w="1985"/>
-        <w:gridCol w:w="2480"/>
-        <w:gridCol w:w="2056"/>
-        <w:gridCol w:w="2410"/>
+        <w:gridCol w:w="1984"/>
+        <w:gridCol w:w="2127"/>
+        <w:gridCol w:w="2835"/>
       </w:tblGrid>
       <w:tr>
         <w:tc>
@@ -310,25 +589,7 @@
                 <w:sz w:val="18"/>
                 <w:szCs w:val="18"/>
               </w:rPr>
-              <w:t>{</w:t>
-            </w:r>
-            <w:proofErr w:type="spellStart"/>
-            <w:r>
-              <w:rPr>
-                <w:rFonts w:ascii="Arial" w:hAnsi="Arial" w:cs="Arial"/>
-                <w:sz w:val="18"/>
-                <w:szCs w:val="18"/>
-              </w:rPr>
-              <w:t>fechaCreacion</w:t>
-            </w:r>
-            <w:proofErr w:type="spellEnd"/>
-            <w:r>
-              <w:rPr>
-                <w:rFonts w:ascii="Arial" w:hAnsi="Arial" w:cs="Arial"/>
-                <w:sz w:val="18"/>
-                <w:szCs w:val="18"/>
-              </w:rPr>
-              <w:t>}</w:t>
+              <w:t>{fechaCreacion}</w:t>
             </w:r>
           </w:p>
         </w:tc>
@@ -404,25 +665,7 @@
                 <w:sz w:val="18"/>
                 <w:szCs w:val="18"/>
               </w:rPr>
-              <w:t>{</w:t>
-            </w:r>
-            <w:proofErr w:type="spellStart"/>
-            <w:r>
-              <w:rPr>
-                <w:rFonts w:ascii="Arial" w:hAnsi="Arial" w:cs="Arial"/>
-                <w:sz w:val="18"/>
-                <w:szCs w:val="18"/>
-              </w:rPr>
-              <w:t>nombreCompleto</w:t>
-            </w:r>
-            <w:proofErr w:type="spellEnd"/>
-            <w:r>
-              <w:rPr>
-                <w:rFonts w:ascii="Arial" w:hAnsi="Arial" w:cs="Arial"/>
-                <w:sz w:val="18"/>
-                <w:szCs w:val="18"/>
-              </w:rPr>
-              <w:t>}</w:t>
+              <w:t>{nombreCompleto}</w:t>
             </w:r>
           </w:p>
         </w:tc>
@@ -480,7 +723,7 @@
         </w:tc>
         <w:tc>
           <w:tcPr>
-            <w:tcW w:w="2480" w:type="dxa"/>
+            <w:tcW w:w="1984" w:type="dxa"/>
           </w:tcPr>
           <w:p>
             <w:pPr>
@@ -497,31 +740,13 @@
                 <w:sz w:val="18"/>
                 <w:szCs w:val="18"/>
               </w:rPr>
-              <w:t>{</w:t>
-            </w:r>
-            <w:proofErr w:type="spellStart"/>
-            <w:r>
-              <w:rPr>
-                <w:rFonts w:ascii="Arial" w:hAnsi="Arial" w:cs="Arial"/>
-                <w:sz w:val="18"/>
-                <w:szCs w:val="18"/>
-              </w:rPr>
-              <w:t>numeroCliente</w:t>
-            </w:r>
-            <w:proofErr w:type="spellEnd"/>
-            <w:r>
-              <w:rPr>
-                <w:rFonts w:ascii="Arial" w:hAnsi="Arial" w:cs="Arial"/>
-                <w:sz w:val="18"/>
-                <w:szCs w:val="18"/>
-              </w:rPr>
-              <w:t>}</w:t>
-            </w:r>
-          </w:p>
-        </w:tc>
-        <w:tc>
-          <w:tcPr>
-            <w:tcW w:w="2056" w:type="dxa"/>
+              <w:t>{numeroCliente}</w:t>
+            </w:r>
+          </w:p>
+        </w:tc>
+        <w:tc>
+          <w:tcPr>
+            <w:tcW w:w="2127" w:type="dxa"/>
           </w:tcPr>
           <w:p>
             <w:pPr>
@@ -536,7 +761,7 @@
         </w:tc>
         <w:tc>
           <w:tcPr>
-            <w:tcW w:w="2410" w:type="dxa"/>
+            <w:tcW w:w="2835" w:type="dxa"/>
           </w:tcPr>
           <w:p>
             <w:pPr>
@@ -596,7 +821,7 @@
         </w:tc>
         <w:tc>
           <w:tcPr>
-            <w:tcW w:w="2480" w:type="dxa"/>
+            <w:tcW w:w="1984" w:type="dxa"/>
           </w:tcPr>
           <w:p>
             <w:pPr>
@@ -619,7 +844,7 @@
         </w:tc>
         <w:tc>
           <w:tcPr>
-            <w:tcW w:w="2056" w:type="dxa"/>
+            <w:tcW w:w="2127" w:type="dxa"/>
           </w:tcPr>
           <w:p>
             <w:pPr>
@@ -643,7 +868,7 @@
         </w:tc>
         <w:tc>
           <w:tcPr>
-            <w:tcW w:w="2410" w:type="dxa"/>
+            <w:tcW w:w="2835" w:type="dxa"/>
           </w:tcPr>
           <w:p>
             <w:pPr>
@@ -660,25 +885,7 @@
                 <w:sz w:val="18"/>
                 <w:szCs w:val="18"/>
               </w:rPr>
-              <w:t>{</w:t>
-            </w:r>
-            <w:proofErr w:type="spellStart"/>
-            <w:r>
-              <w:rPr>
-                <w:rFonts w:ascii="Arial" w:hAnsi="Arial" w:cs="Arial"/>
-                <w:sz w:val="18"/>
-                <w:szCs w:val="18"/>
-              </w:rPr>
-              <w:t>lugarNacimiento</w:t>
-            </w:r>
-            <w:proofErr w:type="spellEnd"/>
-            <w:r>
-              <w:rPr>
-                <w:rFonts w:ascii="Arial" w:hAnsi="Arial" w:cs="Arial"/>
-                <w:sz w:val="18"/>
-                <w:szCs w:val="18"/>
-              </w:rPr>
-              <w:t>}</w:t>
+              <w:t>{lugarNacimiento}</w:t>
             </w:r>
           </w:p>
         </w:tc>
@@ -737,7 +944,7 @@
         </w:tc>
         <w:tc>
           <w:tcPr>
-            <w:tcW w:w="2480" w:type="dxa"/>
+            <w:tcW w:w="1984" w:type="dxa"/>
           </w:tcPr>
           <w:p>
             <w:pPr>
@@ -768,7 +975,7 @@
         </w:tc>
         <w:tc>
           <w:tcPr>
-            <w:tcW w:w="2056" w:type="dxa"/>
+            <w:tcW w:w="2127" w:type="dxa"/>
           </w:tcPr>
           <w:p>
             <w:pPr>
@@ -792,7 +999,7 @@
         </w:tc>
         <w:tc>
           <w:tcPr>
-            <w:tcW w:w="2410" w:type="dxa"/>
+            <w:tcW w:w="2835" w:type="dxa"/>
           </w:tcPr>
           <w:p>
             <w:pPr>
@@ -809,25 +1016,7 @@
                 <w:sz w:val="18"/>
                 <w:szCs w:val="18"/>
               </w:rPr>
-              <w:t>{</w:t>
-            </w:r>
-            <w:proofErr w:type="spellStart"/>
-            <w:r>
-              <w:rPr>
-                <w:rFonts w:ascii="Arial" w:hAnsi="Arial" w:cs="Arial"/>
-                <w:sz w:val="18"/>
-                <w:szCs w:val="18"/>
-              </w:rPr>
-              <w:t>ocupacion</w:t>
-            </w:r>
-            <w:proofErr w:type="spellEnd"/>
-            <w:r>
-              <w:rPr>
-                <w:rFonts w:ascii="Arial" w:hAnsi="Arial" w:cs="Arial"/>
-                <w:sz w:val="18"/>
-                <w:szCs w:val="18"/>
-              </w:rPr>
-              <w:t>}</w:t>
+              <w:t>{ocupacion}</w:t>
             </w:r>
           </w:p>
         </w:tc>
@@ -878,7 +1067,7 @@
         </w:tc>
         <w:tc>
           <w:tcPr>
-            <w:tcW w:w="2480" w:type="dxa"/>
+            <w:tcW w:w="1984" w:type="dxa"/>
           </w:tcPr>
           <w:p>
             <w:pPr>
@@ -895,31 +1084,13 @@
                 <w:sz w:val="18"/>
                 <w:szCs w:val="18"/>
               </w:rPr>
-              <w:t>{</w:t>
-            </w:r>
-            <w:proofErr w:type="spellStart"/>
-            <w:r>
-              <w:rPr>
-                <w:rFonts w:ascii="Arial" w:hAnsi="Arial" w:cs="Arial"/>
-                <w:sz w:val="18"/>
-                <w:szCs w:val="18"/>
-              </w:rPr>
-              <w:t>fechaNacimiento</w:t>
-            </w:r>
-            <w:proofErr w:type="spellEnd"/>
-            <w:r>
-              <w:rPr>
-                <w:rFonts w:ascii="Arial" w:hAnsi="Arial" w:cs="Arial"/>
-                <w:sz w:val="18"/>
-                <w:szCs w:val="18"/>
-              </w:rPr>
-              <w:t>}</w:t>
-            </w:r>
-          </w:p>
-        </w:tc>
-        <w:tc>
-          <w:tcPr>
-            <w:tcW w:w="2056" w:type="dxa"/>
+              <w:t>{fechaNacimiento}</w:t>
+            </w:r>
+          </w:p>
+        </w:tc>
+        <w:tc>
+          <w:tcPr>
+            <w:tcW w:w="2127" w:type="dxa"/>
           </w:tcPr>
           <w:p>
             <w:pPr>
@@ -934,7 +1105,7 @@
         </w:tc>
         <w:tc>
           <w:tcPr>
-            <w:tcW w:w="2410" w:type="dxa"/>
+            <w:tcW w:w="2835" w:type="dxa"/>
           </w:tcPr>
           <w:p>
             <w:pPr>
@@ -949,16 +1120,6 @@
         </w:tc>
       </w:tr>
     </w:tbl>
-    <w:p>
-      <w:pPr>
-        <w:ind w:right="-1134"/>
-        <w:rPr>
-          <w:rFonts w:ascii="Avenir Black" w:hAnsi="Avenir Black" w:cs="Arial"/>
-          <w:sz w:val="22"/>
-          <w:szCs w:val="22"/>
-        </w:rPr>
-      </w:pPr>
-    </w:p>
     <w:p>
       <w:pPr>
         <w:ind w:left="-1418" w:right="-1134"/>
@@ -990,25 +1151,7 @@
           <w:sz w:val="22"/>
           <w:szCs w:val="22"/>
         </w:rPr>
-        <w:t>{#</w:t>
-      </w:r>
-      <w:proofErr w:type="spellStart"/>
-      <w:r>
-        <w:rPr>
-          <w:rFonts w:ascii="Avenir Black" w:hAnsi="Avenir Black" w:cs="Arial"/>
-          <w:sz w:val="22"/>
-          <w:szCs w:val="22"/>
-        </w:rPr>
-        <w:t>credito</w:t>
-      </w:r>
-      <w:proofErr w:type="spellEnd"/>
-      <w:r>
-        <w:rPr>
-          <w:rFonts w:ascii="Avenir Black" w:hAnsi="Avenir Black" w:cs="Arial"/>
-          <w:sz w:val="22"/>
-          <w:szCs w:val="22"/>
-        </w:rPr>
-        <w:t>}</w:t>
+        <w:t>{#credito}</w:t>
       </w:r>
       <w:r>
         <w:rPr>
@@ -1035,16 +1178,6 @@
         <w:t>}</w:t>
       </w:r>
     </w:p>
-    <w:p>
-      <w:pPr>
-        <w:ind w:left="-1418"/>
-        <w:rPr>
-          <w:rFonts w:ascii="Arial Black" w:hAnsi="Arial Black"/>
-          <w:sz w:val="22"/>
-          <w:szCs w:val="22"/>
-        </w:rPr>
-      </w:pPr>
-    </w:p>
     <w:tbl>
       <w:tblPr>
         <w:tblStyle w:val="Tablaconcuadrcula"/>
@@ -1100,25 +1233,7 @@
                 <w:sz w:val="18"/>
                 <w:szCs w:val="18"/>
               </w:rPr>
-              <w:t>${</w:t>
-            </w:r>
-            <w:proofErr w:type="spellStart"/>
-            <w:r>
-              <w:rPr>
-                <w:rFonts w:ascii="Arial" w:hAnsi="Arial" w:cs="Arial"/>
-                <w:sz w:val="18"/>
-                <w:szCs w:val="18"/>
-              </w:rPr>
-              <w:t>capitalSolicitado</w:t>
-            </w:r>
-            <w:proofErr w:type="spellEnd"/>
-            <w:r>
-              <w:rPr>
-                <w:rFonts w:ascii="Arial" w:hAnsi="Arial" w:cs="Arial"/>
-                <w:sz w:val="18"/>
-                <w:szCs w:val="18"/>
-              </w:rPr>
-              <w:t>}</w:t>
+              <w:t>${capitalSolicitado}</w:t>
             </w:r>
           </w:p>
         </w:tc>
@@ -1172,25 +1287,7 @@
                 <w:sz w:val="18"/>
                 <w:szCs w:val="18"/>
               </w:rPr>
-              <w:t>{</w:t>
-            </w:r>
-            <w:proofErr w:type="spellStart"/>
-            <w:r>
-              <w:rPr>
-                <w:rFonts w:ascii="Arial" w:hAnsi="Arial" w:cs="Arial"/>
-                <w:sz w:val="18"/>
-                <w:szCs w:val="18"/>
-              </w:rPr>
-              <w:t>numeroPagos</w:t>
-            </w:r>
-            <w:proofErr w:type="spellEnd"/>
-            <w:r>
-              <w:rPr>
-                <w:rFonts w:ascii="Arial" w:hAnsi="Arial" w:cs="Arial"/>
-                <w:sz w:val="18"/>
-                <w:szCs w:val="18"/>
-              </w:rPr>
-              <w:t>}</w:t>
+              <w:t>{numeroPagos}</w:t>
             </w:r>
           </w:p>
         </w:tc>
@@ -1208,29 +1305,73 @@
                 <w:szCs w:val="18"/>
               </w:rPr>
             </w:pPr>
-            <w:proofErr w:type="spellStart"/>
             <w:r>
               <w:rPr>
                 <w:rFonts w:ascii="Arial Black" w:hAnsi="Arial Black"/>
                 <w:sz w:val="18"/>
                 <w:szCs w:val="18"/>
               </w:rPr>
-              <w:t>Aduedo</w:t>
-            </w:r>
-            <w:proofErr w:type="spellEnd"/>
-            <w:r>
+              <w:t>Aduedo Inicial:</w:t>
+            </w:r>
+          </w:p>
+        </w:tc>
+        <w:tc>
+          <w:tcPr>
+            <w:tcW w:w="2684" w:type="dxa"/>
+          </w:tcPr>
+          <w:p>
+            <w:pPr>
+              <w:jc w:val="right"/>
               <w:rPr>
                 <w:rFonts w:ascii="Arial Black" w:hAnsi="Arial Black"/>
                 <w:sz w:val="18"/>
                 <w:szCs w:val="18"/>
               </w:rPr>
-              <w:t xml:space="preserve"> Inicial:</w:t>
-            </w:r>
-          </w:p>
-        </w:tc>
-        <w:tc>
-          <w:tcPr>
-            <w:tcW w:w="2684" w:type="dxa"/>
+            </w:pPr>
+            <w:r>
+              <w:rPr>
+                <w:rFonts w:ascii="Arial" w:hAnsi="Arial" w:cs="Arial"/>
+                <w:sz w:val="18"/>
+                <w:szCs w:val="18"/>
+              </w:rPr>
+              <w:t>${adeudoInicial}</w:t>
+            </w:r>
+          </w:p>
+        </w:tc>
+        <w:tc>
+          <w:tcPr>
+            <w:tcW w:w="2835" w:type="dxa"/>
+          </w:tcPr>
+          <w:p>
+            <w:pPr>
+              <w:rPr>
+                <w:rFonts w:ascii="Arial Black" w:hAnsi="Arial Black"/>
+                <w:sz w:val="18"/>
+                <w:szCs w:val="18"/>
+              </w:rPr>
+            </w:pPr>
+            <w:r>
+              <w:rPr>
+                <w:rFonts w:ascii="Arial" w:hAnsi="Arial" w:cs="Arial"/>
+                <w:b/>
+                <w:sz w:val="18"/>
+                <w:szCs w:val="18"/>
+              </w:rPr>
+              <w:t>Saldo Actual</w:t>
+            </w:r>
+            <w:r>
+              <w:rPr>
+                <w:rFonts w:ascii="Arial" w:hAnsi="Arial" w:cs="Arial"/>
+                <w:sz w:val="18"/>
+                <w:szCs w:val="18"/>
+              </w:rPr>
+              <w:t>:</w:t>
+            </w:r>
+          </w:p>
+        </w:tc>
+        <w:tc>
+          <w:tcPr>
+            <w:tcW w:w="2268" w:type="dxa"/>
           </w:tcPr>
           <w:p>
             <w:pPr>
@@ -1249,88 +1390,16 @@
               </w:rPr>
               <w:t>${</w:t>
             </w:r>
-            <w:proofErr w:type="spellStart"/>
-            <w:r>
-              <w:rPr>
-                <w:rFonts w:ascii="Arial" w:hAnsi="Arial" w:cs="Arial"/>
-                <w:sz w:val="18"/>
-                <w:szCs w:val="18"/>
-              </w:rPr>
-              <w:t>adeudoInicial</w:t>
-            </w:r>
-            <w:proofErr w:type="spellEnd"/>
-            <w:r>
-              <w:rPr>
-                <w:rFonts w:ascii="Arial" w:hAnsi="Arial" w:cs="Arial"/>
-                <w:sz w:val="18"/>
-                <w:szCs w:val="18"/>
-              </w:rPr>
-              <w:t>}</w:t>
-            </w:r>
-          </w:p>
-        </w:tc>
-        <w:tc>
-          <w:tcPr>
-            <w:tcW w:w="2835" w:type="dxa"/>
-          </w:tcPr>
-          <w:p>
-            <w:pPr>
-              <w:rPr>
-                <w:rFonts w:ascii="Arial Black" w:hAnsi="Arial Black"/>
-                <w:sz w:val="18"/>
-                <w:szCs w:val="18"/>
-              </w:rPr>
-            </w:pPr>
-            <w:r>
-              <w:rPr>
-                <w:rFonts w:ascii="Arial" w:hAnsi="Arial" w:cs="Arial"/>
-                <w:b/>
-                <w:sz w:val="18"/>
-                <w:szCs w:val="18"/>
-              </w:rPr>
-              <w:t>Saldo Actual</w:t>
-            </w:r>
-            <w:r>
-              <w:rPr>
-                <w:rFonts w:ascii="Arial" w:hAnsi="Arial" w:cs="Arial"/>
-                <w:sz w:val="18"/>
-                <w:szCs w:val="18"/>
-              </w:rPr>
-              <w:t>:</w:t>
-            </w:r>
-          </w:p>
-        </w:tc>
-        <w:tc>
-          <w:tcPr>
-            <w:tcW w:w="2268" w:type="dxa"/>
-          </w:tcPr>
-          <w:p>
-            <w:pPr>
-              <w:jc w:val="right"/>
-              <w:rPr>
-                <w:rFonts w:ascii="Arial Black" w:hAnsi="Arial Black"/>
-                <w:sz w:val="18"/>
-                <w:szCs w:val="18"/>
-              </w:rPr>
-            </w:pPr>
-            <w:r>
-              <w:rPr>
-                <w:rFonts w:ascii="Arial" w:hAnsi="Arial" w:cs="Arial"/>
-                <w:sz w:val="18"/>
-                <w:szCs w:val="18"/>
-              </w:rPr>
-              <w:t>${</w:t>
-            </w:r>
-            <w:proofErr w:type="spellStart"/>
-            <w:r>
-              <w:rPr>
-                <w:rFonts w:ascii="Arial" w:hAnsi="Arial" w:cs="Arial"/>
-                <w:sz w:val="18"/>
-                <w:szCs w:val="18"/>
-              </w:rPr>
-              <w:t>saldoActual</w:t>
-            </w:r>
-            <w:proofErr w:type="spellEnd"/>
+            <w:r>
+              <w:rPr>
+                <w:rFonts w:ascii="Arial" w:hAnsi="Arial" w:cs="Arial"/>
+                <w:sz w:val="18"/>
+                <w:szCs w:val="18"/>
+              </w:rPr>
+              <w:t>totalSaldo</w:t>
+            </w:r>
+            <w:bookmarkStart w:id="0" w:name="_GoBack"/>
+            <w:bookmarkEnd w:id="0"/>
             <w:r>
               <w:rPr>
                 <w:rFonts w:ascii="Arial" w:hAnsi="Arial" w:cs="Arial"/>
@@ -1384,25 +1453,7 @@
                 <w:sz w:val="18"/>
                 <w:szCs w:val="18"/>
               </w:rPr>
-              <w:t>{</w:t>
-            </w:r>
-            <w:proofErr w:type="spellStart"/>
-            <w:r>
-              <w:rPr>
-                <w:rFonts w:ascii="Arial" w:hAnsi="Arial" w:cs="Arial"/>
-                <w:sz w:val="18"/>
-                <w:szCs w:val="18"/>
-              </w:rPr>
-              <w:t>fechaEntrega</w:t>
-            </w:r>
-            <w:proofErr w:type="spellEnd"/>
-            <w:r>
-              <w:rPr>
-                <w:rFonts w:ascii="Arial" w:hAnsi="Arial" w:cs="Arial"/>
-                <w:sz w:val="18"/>
-                <w:szCs w:val="18"/>
-              </w:rPr>
-              <w:t>}</w:t>
+              <w:t>{fechaEntrega}</w:t>
             </w:r>
           </w:p>
         </w:tc>
@@ -1448,43 +1499,7 @@
                 <w:sz w:val="18"/>
                 <w:szCs w:val="18"/>
               </w:rPr>
-              <w:t>${</w:t>
-            </w:r>
-            <w:proofErr w:type="spellStart"/>
-            <w:r>
-              <w:rPr>
-                <w:rFonts w:ascii="Arial" w:hAnsi="Arial" w:cs="Arial"/>
-                <w:sz w:val="18"/>
-                <w:szCs w:val="18"/>
-              </w:rPr>
-              <w:t>saldoMultas</w:t>
-            </w:r>
-            <w:proofErr w:type="spellEnd"/>
-            <w:r>
-              <w:rPr>
-                <w:rFonts w:ascii="Arial" w:hAnsi="Arial" w:cs="Arial"/>
-                <w:sz w:val="18"/>
-                <w:szCs w:val="18"/>
-              </w:rPr>
-              <w:t>}{/</w:t>
-            </w:r>
-            <w:proofErr w:type="spellStart"/>
-            <w:r>
-              <w:rPr>
-                <w:rFonts w:ascii="Arial" w:hAnsi="Arial" w:cs="Arial"/>
-                <w:sz w:val="18"/>
-                <w:szCs w:val="18"/>
-              </w:rPr>
-              <w:t>credito</w:t>
-            </w:r>
-            <w:proofErr w:type="spellEnd"/>
-            <w:r>
-              <w:rPr>
-                <w:rFonts w:ascii="Arial" w:hAnsi="Arial" w:cs="Arial"/>
-                <w:sz w:val="18"/>
-                <w:szCs w:val="18"/>
-              </w:rPr>
-              <w:t>}</w:t>
+              <w:t>${saldoMultas}{/credito}</w:t>
             </w:r>
           </w:p>
         </w:tc>
@@ -1495,8 +1510,8 @@
         <w:ind w:left="-1418"/>
         <w:rPr>
           <w:rFonts w:ascii="Arial Black" w:hAnsi="Arial Black"/>
-          <w:sz w:val="22"/>
-          <w:szCs w:val="22"/>
+          <w:sz w:val="16"/>
+          <w:szCs w:val="16"/>
         </w:rPr>
       </w:pPr>
     </w:p>
@@ -1517,16 +1532,6 @@
         </w:rPr>
         <w:t>MOVIMIENTOS DE LA CUENTA</w:t>
       </w:r>
-    </w:p>
-    <w:p>
-      <w:pPr>
-        <w:ind w:left="-1418"/>
-        <w:rPr>
-          <w:rFonts w:ascii="Avenir Black" w:hAnsi="Avenir Black"/>
-          <w:sz w:val="22"/>
-          <w:szCs w:val="22"/>
-        </w:rPr>
-      </w:pPr>
     </w:p>
     <w:tbl>
       <w:tblPr>
@@ -1554,10 +1559,11 @@
         <w:tc>
           <w:tcPr>
             <w:cnfStyle w:val="001000000000" w:firstRow="0" w:lastRow="0" w:firstColumn="1" w:lastColumn="0" w:oddVBand="0" w:evenVBand="0" w:oddHBand="0" w:evenHBand="0" w:firstRowFirstColumn="0" w:firstRowLastColumn="0" w:lastRowFirstColumn="0" w:lastRowLastColumn="0"/>
-            <w:tcW w:w="1384" w:type="dxa"/>
-          </w:tcPr>
-          <w:p>
-            <w:pPr>
+            <w:tcW w:w="1383" w:type="dxa"/>
+          </w:tcPr>
+          <w:p>
+            <w:pPr>
+              <w:jc w:val="center"/>
               <w:rPr>
                 <w:rFonts w:ascii="Arial" w:hAnsi="Arial" w:cs="Arial"/>
                 <w:color w:val="auto"/>
@@ -1582,6 +1588,7 @@
           </w:tcPr>
           <w:p>
             <w:pPr>
+              <w:jc w:val="center"/>
               <w:cnfStyle w:val="100000000000" w:firstRow="1" w:lastRow="0" w:firstColumn="0" w:lastColumn="0" w:oddVBand="0" w:evenVBand="0" w:oddHBand="0" w:evenHBand="0" w:firstRowFirstColumn="0" w:firstRowLastColumn="0" w:lastRowFirstColumn="0" w:lastRowLastColumn="0"/>
               <w:rPr>
                 <w:rFonts w:ascii="Arial" w:hAnsi="Arial" w:cs="Arial"/>
@@ -1607,6 +1614,7 @@
           </w:tcPr>
           <w:p>
             <w:pPr>
+              <w:jc w:val="center"/>
               <w:cnfStyle w:val="100000000000" w:firstRow="1" w:lastRow="0" w:firstColumn="0" w:lastColumn="0" w:oddVBand="0" w:evenVBand="0" w:oddHBand="0" w:evenHBand="0" w:firstRowFirstColumn="0" w:firstRowLastColumn="0" w:lastRowFirstColumn="0" w:lastRowLastColumn="0"/>
               <w:rPr>
                 <w:rFonts w:ascii="Arial" w:hAnsi="Arial" w:cs="Arial"/>
@@ -1628,10 +1636,11 @@
         </w:tc>
         <w:tc>
           <w:tcPr>
-            <w:tcW w:w="1275" w:type="dxa"/>
-          </w:tcPr>
-          <w:p>
-            <w:pPr>
+            <w:tcW w:w="1276" w:type="dxa"/>
+          </w:tcPr>
+          <w:p>
+            <w:pPr>
+              <w:jc w:val="center"/>
               <w:cnfStyle w:val="100000000000" w:firstRow="1" w:lastRow="0" w:firstColumn="0" w:lastColumn="0" w:oddVBand="0" w:evenVBand="0" w:oddHBand="0" w:evenHBand="0" w:firstRowFirstColumn="0" w:firstRowLastColumn="0" w:lastRowFirstColumn="0" w:lastRowLastColumn="0"/>
               <w:rPr>
                 <w:rFonts w:ascii="Arial" w:hAnsi="Arial" w:cs="Arial"/>
@@ -1657,6 +1666,7 @@
           </w:tcPr>
           <w:p>
             <w:pPr>
+              <w:jc w:val="center"/>
               <w:cnfStyle w:val="100000000000" w:firstRow="1" w:lastRow="0" w:firstColumn="0" w:lastColumn="0" w:oddVBand="0" w:evenVBand="0" w:oddHBand="0" w:evenHBand="0" w:firstRowFirstColumn="0" w:firstRowLastColumn="0" w:lastRowFirstColumn="0" w:lastRowLastColumn="0"/>
               <w:rPr>
                 <w:rFonts w:ascii="Arial" w:hAnsi="Arial" w:cs="Arial"/>
@@ -1682,6 +1692,7 @@
           </w:tcPr>
           <w:p>
             <w:pPr>
+              <w:jc w:val="center"/>
               <w:cnfStyle w:val="100000000000" w:firstRow="1" w:lastRow="0" w:firstColumn="0" w:lastColumn="0" w:oddVBand="0" w:evenVBand="0" w:oddHBand="0" w:evenHBand="0" w:firstRowFirstColumn="0" w:firstRowLastColumn="0" w:lastRowFirstColumn="0" w:lastRowLastColumn="0"/>
               <w:rPr>
                 <w:rFonts w:ascii="Arial" w:hAnsi="Arial" w:cs="Arial"/>
@@ -1707,6 +1718,7 @@
           </w:tcPr>
           <w:p>
             <w:pPr>
+              <w:jc w:val="center"/>
               <w:cnfStyle w:val="100000000000" w:firstRow="1" w:lastRow="0" w:firstColumn="0" w:lastColumn="0" w:oddVBand="0" w:evenVBand="0" w:oddHBand="0" w:evenHBand="0" w:firstRowFirstColumn="0" w:firstRowLastColumn="0" w:lastRowFirstColumn="0" w:lastRowLastColumn="0"/>
               <w:rPr>
                 <w:rFonts w:ascii="Arial" w:hAnsi="Arial" w:cs="Arial"/>
@@ -1741,6 +1753,7 @@
           </w:tcPr>
           <w:p>
             <w:pPr>
+              <w:jc w:val="center"/>
               <w:cnfStyle w:val="100000000000" w:firstRow="1" w:lastRow="0" w:firstColumn="0" w:lastColumn="0" w:oddVBand="0" w:evenVBand="0" w:oddHBand="0" w:evenHBand="0" w:firstRowFirstColumn="0" w:firstRowLastColumn="0" w:lastRowFirstColumn="0" w:lastRowLastColumn="0"/>
               <w:rPr>
                 <w:rFonts w:ascii="Arial" w:hAnsi="Arial" w:cs="Arial"/>
@@ -1785,51 +1798,15 @@
                 <w:sz w:val="15"/>
                 <w:szCs w:val="15"/>
               </w:rPr>
-              <w:t>{#</w:t>
-            </w:r>
-            <w:proofErr w:type="spellStart"/>
-            <w:r>
-              <w:rPr>
-                <w:rFonts w:ascii="Arial" w:hAnsi="Arial" w:cs="Arial"/>
-                <w:sz w:val="15"/>
-                <w:szCs w:val="15"/>
-              </w:rPr>
-              <w:t>items</w:t>
-            </w:r>
-            <w:proofErr w:type="spellEnd"/>
-            <w:r>
-              <w:rPr>
-                <w:rFonts w:ascii="Arial" w:hAnsi="Arial" w:cs="Arial"/>
-                <w:sz w:val="15"/>
-                <w:szCs w:val="15"/>
-              </w:rPr>
-              <w:t>}{</w:t>
-            </w:r>
-            <w:proofErr w:type="spellStart"/>
-            <w:r>
-              <w:rPr>
-                <w:rFonts w:ascii="Arial" w:hAnsi="Arial" w:cs="Arial"/>
-                <w:sz w:val="15"/>
-                <w:szCs w:val="15"/>
-              </w:rPr>
-              <w:t>numeroP</w:t>
-            </w:r>
-            <w:r>
-              <w:rPr>
-                <w:rFonts w:ascii="Arial" w:hAnsi="Arial" w:cs="Arial"/>
-                <w:sz w:val="15"/>
-                <w:szCs w:val="15"/>
-              </w:rPr>
-              <w:t>ago</w:t>
-            </w:r>
-            <w:proofErr w:type="spellEnd"/>
-            <w:r>
-              <w:rPr>
-                <w:rFonts w:ascii="Arial" w:hAnsi="Arial" w:cs="Arial"/>
-                <w:sz w:val="15"/>
-                <w:szCs w:val="15"/>
-              </w:rPr>
-              <w:t>}</w:t>
+              <w:t>{#items}{numeroP</w:t>
+            </w:r>
+            <w:r>
+              <w:rPr>
+                <w:rFonts w:ascii="Arial" w:hAnsi="Arial" w:cs="Arial"/>
+                <w:sz w:val="15"/>
+                <w:szCs w:val="15"/>
+              </w:rPr>
+              <w:t>ago}</w:t>
             </w:r>
             <w:r>
               <w:rPr>
@@ -1845,26 +1822,62 @@
                 <w:sz w:val="15"/>
                 <w:szCs w:val="15"/>
               </w:rPr>
-              <w:t>{#</w:t>
-            </w:r>
-            <w:proofErr w:type="spellStart"/>
-            <w:r>
-              <w:rPr>
-                <w:rFonts w:ascii="Arial" w:hAnsi="Arial" w:cs="Arial"/>
-                <w:sz w:val="15"/>
-                <w:szCs w:val="15"/>
-              </w:rPr>
-              <w:t>credito</w:t>
-            </w:r>
-            <w:proofErr w:type="spellEnd"/>
-            <w:r>
-              <w:rPr>
-                <w:rFonts w:ascii="Arial" w:hAnsi="Arial" w:cs="Arial"/>
-                <w:sz w:val="15"/>
-                <w:szCs w:val="15"/>
-              </w:rPr>
-              <w:t>}</w:t>
-            </w:r>
+              <w:t>{#credito}</w:t>
+            </w:r>
+            <w:r>
+              <w:rPr>
+                <w:rFonts w:ascii="Arial" w:hAnsi="Arial" w:cs="Arial"/>
+                <w:sz w:val="15"/>
+                <w:szCs w:val="15"/>
+              </w:rPr>
+              <w:t>{numeroPagos}</w:t>
+            </w:r>
+            <w:r>
+              <w:rPr>
+                <w:rFonts w:ascii="Arial" w:hAnsi="Arial" w:cs="Arial"/>
+                <w:sz w:val="15"/>
+                <w:szCs w:val="15"/>
+              </w:rPr>
+              <w:t>{/credito}</w:t>
+            </w:r>
+          </w:p>
+        </w:tc>
+        <w:tc>
+          <w:tcPr>
+            <w:tcW w:w="1843" w:type="dxa"/>
+          </w:tcPr>
+          <w:p>
+            <w:pPr>
+              <w:cnfStyle w:val="000000100000" w:firstRow="0" w:lastRow="0" w:firstColumn="0" w:lastColumn="0" w:oddVBand="0" w:evenVBand="0" w:oddHBand="1" w:evenHBand="0" w:firstRowFirstColumn="0" w:firstRowLastColumn="0" w:lastRowFirstColumn="0" w:lastRowLastColumn="0"/>
+              <w:rPr>
+                <w:rFonts w:ascii="Arial" w:hAnsi="Arial" w:cs="Arial"/>
+                <w:sz w:val="15"/>
+                <w:szCs w:val="15"/>
+              </w:rPr>
+            </w:pPr>
+            <w:r>
+              <w:rPr>
+                <w:rFonts w:ascii="Arial" w:hAnsi="Arial" w:cs="Arial"/>
+                <w:sz w:val="15"/>
+                <w:szCs w:val="15"/>
+              </w:rPr>
+              <w:t>{movimiento}</w:t>
+            </w:r>
+          </w:p>
+        </w:tc>
+        <w:tc>
+          <w:tcPr>
+            <w:tcW w:w="1560" w:type="dxa"/>
+          </w:tcPr>
+          <w:p>
+            <w:pPr>
+              <w:cnfStyle w:val="000000100000" w:firstRow="0" w:lastRow="0" w:firstColumn="0" w:lastColumn="0" w:oddVBand="0" w:evenVBand="0" w:oddHBand="1" w:evenHBand="0" w:firstRowFirstColumn="0" w:firstRowLastColumn="0" w:lastRowFirstColumn="0" w:lastRowLastColumn="0"/>
+              <w:rPr>
+                <w:rFonts w:ascii="Arial" w:hAnsi="Arial" w:cs="Arial"/>
+                <w:sz w:val="15"/>
+                <w:szCs w:val="15"/>
+              </w:rPr>
+            </w:pPr>
             <w:r>
               <w:rPr>
                 <w:rFonts w:ascii="Arial" w:hAnsi="Arial" w:cs="Arial"/>
@@ -1873,97 +1886,6 @@
               </w:rPr>
               <w:t>{</w:t>
             </w:r>
-            <w:proofErr w:type="spellStart"/>
-            <w:r>
-              <w:rPr>
-                <w:rFonts w:ascii="Arial" w:hAnsi="Arial" w:cs="Arial"/>
-                <w:sz w:val="15"/>
-                <w:szCs w:val="15"/>
-              </w:rPr>
-              <w:t>numeroPagos</w:t>
-            </w:r>
-            <w:proofErr w:type="spellEnd"/>
-            <w:r>
-              <w:rPr>
-                <w:rFonts w:ascii="Arial" w:hAnsi="Arial" w:cs="Arial"/>
-                <w:sz w:val="15"/>
-                <w:szCs w:val="15"/>
-              </w:rPr>
-              <w:t>}</w:t>
-            </w:r>
-            <w:r>
-              <w:rPr>
-                <w:rFonts w:ascii="Arial" w:hAnsi="Arial" w:cs="Arial"/>
-                <w:sz w:val="15"/>
-                <w:szCs w:val="15"/>
-              </w:rPr>
-              <w:t>{/</w:t>
-            </w:r>
-            <w:proofErr w:type="spellStart"/>
-            <w:r>
-              <w:rPr>
-                <w:rFonts w:ascii="Arial" w:hAnsi="Arial" w:cs="Arial"/>
-                <w:sz w:val="15"/>
-                <w:szCs w:val="15"/>
-              </w:rPr>
-              <w:t>credito</w:t>
-            </w:r>
-            <w:proofErr w:type="spellEnd"/>
-            <w:r>
-              <w:rPr>
-                <w:rFonts w:ascii="Arial" w:hAnsi="Arial" w:cs="Arial"/>
-                <w:sz w:val="15"/>
-                <w:szCs w:val="15"/>
-              </w:rPr>
-              <w:t>}</w:t>
-            </w:r>
-          </w:p>
-        </w:tc>
-        <w:tc>
-          <w:tcPr>
-            <w:tcW w:w="1843" w:type="dxa"/>
-          </w:tcPr>
-          <w:p>
-            <w:pPr>
-              <w:cnfStyle w:val="000000100000" w:firstRow="0" w:lastRow="0" w:firstColumn="0" w:lastColumn="0" w:oddVBand="0" w:evenVBand="0" w:oddHBand="1" w:evenHBand="0" w:firstRowFirstColumn="0" w:firstRowLastColumn="0" w:lastRowFirstColumn="0" w:lastRowLastColumn="0"/>
-              <w:rPr>
-                <w:rFonts w:ascii="Arial" w:hAnsi="Arial" w:cs="Arial"/>
-                <w:sz w:val="15"/>
-                <w:szCs w:val="15"/>
-              </w:rPr>
-            </w:pPr>
-            <w:r>
-              <w:rPr>
-                <w:rFonts w:ascii="Arial" w:hAnsi="Arial" w:cs="Arial"/>
-                <w:sz w:val="15"/>
-                <w:szCs w:val="15"/>
-              </w:rPr>
-              <w:t>{movimiento}</w:t>
-            </w:r>
-          </w:p>
-        </w:tc>
-        <w:tc>
-          <w:tcPr>
-            <w:tcW w:w="1560" w:type="dxa"/>
-          </w:tcPr>
-          <w:p>
-            <w:pPr>
-              <w:cnfStyle w:val="000000100000" w:firstRow="0" w:lastRow="0" w:firstColumn="0" w:lastColumn="0" w:oddVBand="0" w:evenVBand="0" w:oddHBand="1" w:evenHBand="0" w:firstRowFirstColumn="0" w:firstRowLastColumn="0" w:lastRowFirstColumn="0" w:lastRowLastColumn="0"/>
-              <w:rPr>
-                <w:rFonts w:ascii="Arial" w:hAnsi="Arial" w:cs="Arial"/>
-                <w:sz w:val="15"/>
-                <w:szCs w:val="15"/>
-              </w:rPr>
-            </w:pPr>
-            <w:r>
-              <w:rPr>
-                <w:rFonts w:ascii="Arial" w:hAnsi="Arial" w:cs="Arial"/>
-                <w:sz w:val="15"/>
-                <w:szCs w:val="15"/>
-              </w:rPr>
-              <w:t>{</w:t>
-            </w:r>
-            <w:proofErr w:type="spellStart"/>
             <w:r>
               <w:rPr>
                 <w:rFonts w:ascii="Arial" w:hAnsi="Arial" w:cs="Arial"/>
@@ -1972,7 +1894,6 @@
               </w:rPr>
               <w:t>fechaSolicito</w:t>
             </w:r>
-            <w:proofErr w:type="spellEnd"/>
             <w:r>
               <w:rPr>
                 <w:rFonts w:ascii="Arial" w:hAnsi="Arial" w:cs="Arial"/>
@@ -2065,7 +1986,7 @@
         </w:tc>
         <w:tc>
           <w:tcPr>
-            <w:tcW w:w="1417" w:type="dxa"/>
+            <w:tcW w:w="1418" w:type="dxa"/>
           </w:tcPr>
           <w:p>
             <w:pPr>
@@ -2115,7 +2036,7 @@
                 <w:sz w:val="15"/>
                 <w:szCs w:val="15"/>
               </w:rPr>
-              <w:t>0.00</w:t>
+              <w:t>${notaCredito}</w:t>
             </w:r>
           </w:p>
         </w:tc>
@@ -2147,43 +2068,7 @@
                 <w:sz w:val="15"/>
                 <w:szCs w:val="15"/>
               </w:rPr>
-              <w:t>{</w:t>
-            </w:r>
-            <w:proofErr w:type="spellStart"/>
-            <w:r>
-              <w:rPr>
-                <w:rFonts w:ascii="Arial" w:hAnsi="Arial" w:cs="Arial"/>
-                <w:sz w:val="15"/>
-                <w:szCs w:val="15"/>
-              </w:rPr>
-              <w:t>saldoActualizado</w:t>
-            </w:r>
-            <w:proofErr w:type="spellEnd"/>
-            <w:r>
-              <w:rPr>
-                <w:rFonts w:ascii="Arial" w:hAnsi="Arial" w:cs="Arial"/>
-                <w:sz w:val="15"/>
-                <w:szCs w:val="15"/>
-              </w:rPr>
-              <w:t>}{/</w:t>
-            </w:r>
-            <w:proofErr w:type="spellStart"/>
-            <w:r>
-              <w:rPr>
-                <w:rFonts w:ascii="Arial" w:hAnsi="Arial" w:cs="Arial"/>
-                <w:sz w:val="15"/>
-                <w:szCs w:val="15"/>
-              </w:rPr>
-              <w:t>items</w:t>
-            </w:r>
-            <w:proofErr w:type="spellEnd"/>
-            <w:r>
-              <w:rPr>
-                <w:rFonts w:ascii="Arial" w:hAnsi="Arial" w:cs="Arial"/>
-                <w:sz w:val="15"/>
-                <w:szCs w:val="15"/>
-              </w:rPr>
-              <w:t>}</w:t>
+              <w:t>{saldoActualizado}{/items}</w:t>
             </w:r>
           </w:p>
         </w:tc>
@@ -2227,12 +2112,16 @@
           <w:p>
             <w:pPr>
               <w:rPr>
-                <w:rFonts w:ascii="Arial" w:hAnsi="Arial" w:cs="Arial"/>
-              </w:rPr>
-            </w:pPr>
-            <w:r>
-              <w:rPr>
-                <w:rFonts w:ascii="Arial" w:hAnsi="Arial" w:cs="Arial"/>
+                <w:rFonts w:cs="Arial"/>
+                <w:sz w:val="22"/>
+                <w:szCs w:val="22"/>
+              </w:rPr>
+            </w:pPr>
+            <w:r>
+              <w:rPr>
+                <w:rFonts w:cs="Arial"/>
+                <w:sz w:val="22"/>
+                <w:szCs w:val="22"/>
               </w:rPr>
               <w:t xml:space="preserve">Deuda Inicial: </w:t>
             </w:r>
@@ -2246,49 +2135,27 @@
             <w:pPr>
               <w:jc w:val="right"/>
               <w:rPr>
-                <w:rFonts w:ascii="Avenir Black" w:hAnsi="Avenir Black"/>
                 <w:b/>
-                <w:sz w:val="20"/>
-                <w:szCs w:val="20"/>
-              </w:rPr>
-            </w:pPr>
-            <w:r>
-              <w:rPr>
-                <w:rFonts w:ascii="Arial" w:hAnsi="Arial" w:cs="Arial"/>
+                <w:sz w:val="22"/>
+                <w:szCs w:val="22"/>
+              </w:rPr>
+            </w:pPr>
+            <w:r>
+              <w:rPr>
+                <w:rFonts w:cs="Arial"/>
                 <w:b/>
-                <w:sz w:val="20"/>
-                <w:szCs w:val="20"/>
+                <w:sz w:val="22"/>
+                <w:szCs w:val="22"/>
               </w:rPr>
               <w:t>$</w:t>
             </w:r>
             <w:r>
               <w:rPr>
-                <w:rFonts w:ascii="Avenir Black" w:hAnsi="Avenir Black"/>
                 <w:b/>
-                <w:sz w:val="20"/>
-                <w:szCs w:val="20"/>
-              </w:rPr>
-              <w:t>{</w:t>
-            </w:r>
-            <w:proofErr w:type="spellStart"/>
-            <w:r>
-              <w:rPr>
-                <w:rFonts w:ascii="Avenir Black" w:hAnsi="Avenir Black"/>
-                <w:b/>
-                <w:sz w:val="20"/>
-                <w:szCs w:val="20"/>
-              </w:rPr>
-              <w:t>adeudoInicial</w:t>
-            </w:r>
-            <w:proofErr w:type="spellEnd"/>
-            <w:r>
-              <w:rPr>
-                <w:rFonts w:ascii="Avenir Black" w:hAnsi="Avenir Black"/>
-                <w:b/>
-                <w:sz w:val="20"/>
-                <w:szCs w:val="20"/>
-              </w:rPr>
-              <w:t>}</w:t>
+                <w:sz w:val="22"/>
+                <w:szCs w:val="22"/>
+              </w:rPr>
+              <w:t>{adeudoInicial}</w:t>
             </w:r>
           </w:p>
         </w:tc>
@@ -2301,24 +2168,32 @@
           <w:p>
             <w:pPr>
               <w:rPr>
-                <w:rFonts w:ascii="Arial" w:hAnsi="Arial" w:cs="Arial"/>
-              </w:rPr>
-            </w:pPr>
-            <w:r>
-              <w:rPr>
-                <w:rFonts w:ascii="Arial" w:hAnsi="Arial" w:cs="Arial"/>
+                <w:rFonts w:cs="Arial"/>
+                <w:sz w:val="22"/>
+                <w:szCs w:val="22"/>
+              </w:rPr>
+            </w:pPr>
+            <w:r>
+              <w:rPr>
+                <w:rFonts w:cs="Arial"/>
+                <w:sz w:val="22"/>
+                <w:szCs w:val="22"/>
               </w:rPr>
               <w:t xml:space="preserve">Total </w:t>
             </w:r>
             <w:r>
               <w:rPr>
-                <w:rFonts w:ascii="Arial" w:hAnsi="Arial" w:cs="Arial"/>
+                <w:rFonts w:cs="Arial"/>
+                <w:sz w:val="22"/>
+                <w:szCs w:val="22"/>
               </w:rPr>
               <w:t xml:space="preserve">cargos moratorios </w:t>
             </w:r>
             <w:r>
               <w:rPr>
-                <w:rFonts w:ascii="Arial" w:hAnsi="Arial" w:cs="Arial"/>
+                <w:rFonts w:cs="Arial"/>
+                <w:sz w:val="22"/>
+                <w:szCs w:val="22"/>
               </w:rPr>
               <w:t>generadas</w:t>
             </w:r>
@@ -2332,47 +2207,41 @@
             <w:pPr>
               <w:jc w:val="right"/>
               <w:rPr>
-                <w:rFonts w:ascii="Avenir Black" w:hAnsi="Avenir Black"/>
                 <w:b/>
-                <w:sz w:val="20"/>
-                <w:szCs w:val="20"/>
-              </w:rPr>
-            </w:pPr>
-            <w:r>
-              <w:rPr>
-                <w:rFonts w:ascii="Arial" w:hAnsi="Arial" w:cs="Arial"/>
+                <w:sz w:val="22"/>
+                <w:szCs w:val="22"/>
+              </w:rPr>
+            </w:pPr>
+            <w:r>
+              <w:rPr>
+                <w:rFonts w:cs="Arial"/>
                 <w:b/>
-                <w:sz w:val="20"/>
-                <w:szCs w:val="20"/>
+                <w:sz w:val="22"/>
+                <w:szCs w:val="22"/>
               </w:rPr>
               <w:t>$</w:t>
             </w:r>
             <w:r>
               <w:rPr>
-                <w:rFonts w:ascii="Avenir Black" w:hAnsi="Avenir Black"/>
                 <w:b/>
-                <w:sz w:val="20"/>
-                <w:szCs w:val="20"/>
+                <w:sz w:val="22"/>
+                <w:szCs w:val="22"/>
               </w:rPr>
               <w:t>{</w:t>
             </w:r>
-            <w:proofErr w:type="spellStart"/>
-            <w:r>
-              <w:rPr>
-                <w:rFonts w:ascii="Avenir Black" w:hAnsi="Avenir Black"/>
+            <w:r>
+              <w:rPr>
                 <w:b/>
-                <w:sz w:val="20"/>
-                <w:szCs w:val="20"/>
+                <w:sz w:val="22"/>
+                <w:szCs w:val="22"/>
               </w:rPr>
               <w:t>totalCargos</w:t>
             </w:r>
-            <w:proofErr w:type="spellEnd"/>
-            <w:r>
-              <w:rPr>
-                <w:rFonts w:ascii="Avenir Black" w:hAnsi="Avenir Black"/>
+            <w:r>
+              <w:rPr>
                 <w:b/>
-                <w:sz w:val="20"/>
-                <w:szCs w:val="20"/>
+                <w:sz w:val="22"/>
+                <w:szCs w:val="22"/>
               </w:rPr>
               <w:t>}</w:t>
             </w:r>
@@ -2387,12 +2256,16 @@
           <w:p>
             <w:pPr>
               <w:rPr>
-                <w:rFonts w:ascii="Arial" w:hAnsi="Arial" w:cs="Arial"/>
-              </w:rPr>
-            </w:pPr>
-            <w:r>
-              <w:rPr>
-                <w:rFonts w:ascii="Arial" w:hAnsi="Arial" w:cs="Arial"/>
+                <w:rFonts w:cs="Arial"/>
+                <w:sz w:val="22"/>
+                <w:szCs w:val="22"/>
+              </w:rPr>
+            </w:pPr>
+            <w:r>
+              <w:rPr>
+                <w:rFonts w:cs="Arial"/>
+                <w:sz w:val="22"/>
+                <w:szCs w:val="22"/>
               </w:rPr>
               <w:t>Abonos a recibos</w:t>
             </w:r>
@@ -2406,47 +2279,41 @@
             <w:pPr>
               <w:jc w:val="right"/>
               <w:rPr>
-                <w:rFonts w:ascii="Avenir Black" w:hAnsi="Avenir Black"/>
                 <w:b/>
-                <w:sz w:val="20"/>
-                <w:szCs w:val="20"/>
-              </w:rPr>
-            </w:pPr>
-            <w:r>
-              <w:rPr>
-                <w:rFonts w:ascii="Arial" w:hAnsi="Arial" w:cs="Arial"/>
+                <w:sz w:val="22"/>
+                <w:szCs w:val="22"/>
+              </w:rPr>
+            </w:pPr>
+            <w:r>
+              <w:rPr>
+                <w:rFonts w:cs="Arial"/>
                 <w:b/>
-                <w:sz w:val="20"/>
-                <w:szCs w:val="20"/>
+                <w:sz w:val="22"/>
+                <w:szCs w:val="22"/>
               </w:rPr>
               <w:t>$</w:t>
             </w:r>
             <w:r>
               <w:rPr>
-                <w:rFonts w:ascii="Avenir Black" w:hAnsi="Avenir Black"/>
                 <w:b/>
-                <w:sz w:val="20"/>
-                <w:szCs w:val="20"/>
+                <w:sz w:val="22"/>
+                <w:szCs w:val="22"/>
               </w:rPr>
               <w:t>{</w:t>
             </w:r>
-            <w:proofErr w:type="spellStart"/>
-            <w:r>
-              <w:rPr>
-                <w:rFonts w:ascii="Avenir Black" w:hAnsi="Avenir Black"/>
+            <w:r>
+              <w:rPr>
                 <w:b/>
-                <w:sz w:val="20"/>
-                <w:szCs w:val="20"/>
+                <w:sz w:val="22"/>
+                <w:szCs w:val="22"/>
               </w:rPr>
               <w:t>totalAbonos</w:t>
             </w:r>
-            <w:proofErr w:type="spellEnd"/>
-            <w:r>
-              <w:rPr>
-                <w:rFonts w:ascii="Avenir Black" w:hAnsi="Avenir Black"/>
+            <w:r>
+              <w:rPr>
                 <w:b/>
-                <w:sz w:val="20"/>
-                <w:szCs w:val="20"/>
+                <w:sz w:val="22"/>
+                <w:szCs w:val="22"/>
               </w:rPr>
               <w:t>}</w:t>
             </w:r>
@@ -2461,12 +2328,16 @@
           <w:p>
             <w:pPr>
               <w:rPr>
-                <w:rFonts w:ascii="Arial" w:hAnsi="Arial" w:cs="Arial"/>
-              </w:rPr>
-            </w:pPr>
-            <w:r>
-              <w:rPr>
-                <w:rFonts w:ascii="Arial" w:hAnsi="Arial" w:cs="Arial"/>
+                <w:rFonts w:cs="Arial"/>
+                <w:sz w:val="22"/>
+                <w:szCs w:val="22"/>
+              </w:rPr>
+            </w:pPr>
+            <w:r>
+              <w:rPr>
+                <w:rFonts w:cs="Arial"/>
+                <w:sz w:val="22"/>
+                <w:szCs w:val="22"/>
               </w:rPr>
               <w:t>Abonos a cargos moratorios</w:t>
             </w:r>
@@ -2480,40 +2351,18 @@
             <w:pPr>
               <w:jc w:val="right"/>
               <w:rPr>
-                <w:rFonts w:ascii="Avenir Black" w:hAnsi="Avenir Black"/>
                 <w:b/>
-                <w:sz w:val="20"/>
-                <w:szCs w:val="20"/>
-              </w:rPr>
-            </w:pPr>
-            <w:r>
-              <w:rPr>
-                <w:rFonts w:ascii="Avenir Black" w:hAnsi="Avenir Black"/>
+                <w:sz w:val="22"/>
+                <w:szCs w:val="22"/>
+              </w:rPr>
+            </w:pPr>
+            <w:r>
+              <w:rPr>
                 <w:b/>
-                <w:sz w:val="20"/>
-                <w:szCs w:val="20"/>
-              </w:rPr>
-              <w:t>${</w:t>
-            </w:r>
-            <w:proofErr w:type="spellStart"/>
-            <w:r>
-              <w:rPr>
-                <w:rFonts w:ascii="Avenir Black" w:hAnsi="Avenir Black"/>
-                <w:b/>
-                <w:sz w:val="20"/>
-                <w:szCs w:val="20"/>
-              </w:rPr>
-              <w:t>totalCargosMoratorios</w:t>
-            </w:r>
-            <w:proofErr w:type="spellEnd"/>
-            <w:r>
-              <w:rPr>
-                <w:rFonts w:ascii="Avenir Black" w:hAnsi="Avenir Black"/>
-                <w:b/>
-                <w:sz w:val="20"/>
-                <w:szCs w:val="20"/>
-              </w:rPr>
-              <w:t>}</w:t>
+                <w:sz w:val="22"/>
+                <w:szCs w:val="22"/>
+              </w:rPr>
+              <w:t>${totalCargosMoratorios}</w:t>
             </w:r>
           </w:p>
         </w:tc>
@@ -2526,12 +2375,16 @@
           <w:p>
             <w:pPr>
               <w:rPr>
-                <w:rFonts w:ascii="Arial" w:hAnsi="Arial" w:cs="Arial"/>
-              </w:rPr>
-            </w:pPr>
-            <w:r>
-              <w:rPr>
-                <w:rFonts w:ascii="Arial" w:hAnsi="Arial" w:cs="Arial"/>
+                <w:rFonts w:cs="Arial"/>
+                <w:sz w:val="22"/>
+                <w:szCs w:val="22"/>
+              </w:rPr>
+            </w:pPr>
+            <w:r>
+              <w:rPr>
+                <w:rFonts w:cs="Arial"/>
+                <w:sz w:val="22"/>
+                <w:szCs w:val="22"/>
               </w:rPr>
               <w:t>Saldo general</w:t>
             </w:r>
@@ -2545,47 +2398,41 @@
             <w:pPr>
               <w:jc w:val="right"/>
               <w:rPr>
-                <w:rFonts w:ascii="Avenir Black" w:hAnsi="Avenir Black"/>
                 <w:b/>
-                <w:sz w:val="20"/>
-                <w:szCs w:val="20"/>
-              </w:rPr>
-            </w:pPr>
-            <w:r>
-              <w:rPr>
-                <w:rFonts w:ascii="Arial" w:hAnsi="Arial" w:cs="Arial"/>
+                <w:sz w:val="22"/>
+                <w:szCs w:val="22"/>
+              </w:rPr>
+            </w:pPr>
+            <w:r>
+              <w:rPr>
+                <w:rFonts w:cs="Arial"/>
                 <w:b/>
-                <w:sz w:val="20"/>
-                <w:szCs w:val="20"/>
+                <w:sz w:val="22"/>
+                <w:szCs w:val="22"/>
               </w:rPr>
               <w:t>$</w:t>
             </w:r>
             <w:r>
               <w:rPr>
-                <w:rFonts w:ascii="Avenir Black" w:hAnsi="Avenir Black"/>
                 <w:b/>
-                <w:sz w:val="20"/>
-                <w:szCs w:val="20"/>
+                <w:sz w:val="22"/>
+                <w:szCs w:val="22"/>
               </w:rPr>
               <w:t>{</w:t>
             </w:r>
-            <w:proofErr w:type="spellStart"/>
-            <w:r>
-              <w:rPr>
-                <w:rFonts w:ascii="Avenir Black" w:hAnsi="Avenir Black"/>
+            <w:r>
+              <w:rPr>
                 <w:b/>
-                <w:sz w:val="20"/>
-                <w:szCs w:val="20"/>
+                <w:sz w:val="22"/>
+                <w:szCs w:val="22"/>
               </w:rPr>
               <w:t>totalSaldo</w:t>
             </w:r>
-            <w:proofErr w:type="spellEnd"/>
-            <w:r>
-              <w:rPr>
-                <w:rFonts w:ascii="Avenir Black" w:hAnsi="Avenir Black"/>
+            <w:r>
+              <w:rPr>
                 <w:b/>
-                <w:sz w:val="20"/>
-                <w:szCs w:val="20"/>
+                <w:sz w:val="22"/>
+                <w:szCs w:val="22"/>
               </w:rPr>
               <w:t>}</w:t>
             </w:r>
@@ -2602,18 +2449,13 @@
           <w:szCs w:val="22"/>
         </w:rPr>
       </w:pPr>
-      <w:bookmarkStart w:id="0" w:name="_GoBack"/>
-      <w:bookmarkEnd w:id="0"/>
     </w:p>
     <w:sectPr>
       <w:headerReference w:type="even" r:id="rId8"/>
       <w:headerReference w:type="default" r:id="rId9"/>
-      <w:footerReference w:type="even" r:id="rId10"/>
-      <w:footerReference w:type="default" r:id="rId11"/>
-      <w:headerReference w:type="first" r:id="rId12"/>
-      <w:footerReference w:type="first" r:id="rId13"/>
+      <w:headerReference w:type="first" r:id="rId10"/>
       <w:pgSz w:w="12240" w:h="15840"/>
-      <w:pgMar w:top="747" w:right="1701" w:bottom="1417" w:left="1701" w:header="142" w:footer="708" w:gutter="0"/>
+      <w:pgMar w:top="284" w:right="1701" w:bottom="1417" w:left="1701" w:header="142" w:footer="708" w:gutter="0"/>
       <w:cols w:space="708"/>
       <w:docGrid w:linePitch="360"/>
     </w:sectPr>
@@ -2638,36 +2480,6 @@
     </w:p>
   </w:endnote>
 </w:endnotes>
-</file>
-
-<file path=word/footer1.xml><?xml version="1.0" encoding="utf-8"?>
-<w:ftr xmlns:wpc="http://schemas.microsoft.com/office/word/2010/wordprocessingCanvas" xmlns:mo="http://schemas.microsoft.com/office/mac/office/2008/main" xmlns:mc="http://schemas.openxmlformats.org/markup-compatibility/2006" xmlns:mv="urn:schemas-microsoft-com:mac:vml" xmlns:o="urn:schemas-microsoft-com:office:office" xmlns:r="http://schemas.openxmlformats.org/officeDocument/2006/relationships" xmlns:m="http://schemas.openxmlformats.org/officeDocument/2006/math" xmlns:v="urn:schemas-microsoft-com:vml" xmlns:wp14="http://schemas.microsoft.com/office/word/2010/wordprocessingDrawing" xmlns:wp="http://schemas.openxmlformats.org/drawingml/2006/wordprocessingDrawing" xmlns:w10="urn:schemas-microsoft-com:office:word" xmlns:w="http://schemas.openxmlformats.org/wordprocessingml/2006/main" xmlns:w14="http://schemas.microsoft.com/office/word/2010/wordml" xmlns:wpg="http://schemas.microsoft.com/office/word/2010/wordprocessingGroup" xmlns:wpi="http://schemas.microsoft.com/office/word/2010/wordprocessingInk" xmlns:wne="http://schemas.microsoft.com/office/word/2006/wordml" xmlns:wps="http://schemas.microsoft.com/office/word/2010/wordprocessingShape" mc:Ignorable="w14 wp14 mv">
-  <w:p>
-    <w:pPr>
-      <w:pStyle w:val="Piedepgina"/>
-    </w:pPr>
-  </w:p>
-</w:ftr>
-</file>
-
-<file path=word/footer2.xml><?xml version="1.0" encoding="utf-8"?>
-<w:ftr xmlns:wpc="http://schemas.microsoft.com/office/word/2010/wordprocessingCanvas" xmlns:mo="http://schemas.microsoft.com/office/mac/office/2008/main" xmlns:mc="http://schemas.openxmlformats.org/markup-compatibility/2006" xmlns:mv="urn:schemas-microsoft-com:mac:vml" xmlns:o="urn:schemas-microsoft-com:office:office" xmlns:r="http://schemas.openxmlformats.org/officeDocument/2006/relationships" xmlns:m="http://schemas.openxmlformats.org/officeDocument/2006/math" xmlns:v="urn:schemas-microsoft-com:vml" xmlns:wp14="http://schemas.microsoft.com/office/word/2010/wordprocessingDrawing" xmlns:wp="http://schemas.openxmlformats.org/drawingml/2006/wordprocessingDrawing" xmlns:w10="urn:schemas-microsoft-com:office:word" xmlns:w="http://schemas.openxmlformats.org/wordprocessingml/2006/main" xmlns:w14="http://schemas.microsoft.com/office/word/2010/wordml" xmlns:wpg="http://schemas.microsoft.com/office/word/2010/wordprocessingGroup" xmlns:wpi="http://schemas.microsoft.com/office/word/2010/wordprocessingInk" xmlns:wne="http://schemas.microsoft.com/office/word/2006/wordml" xmlns:wps="http://schemas.microsoft.com/office/word/2010/wordprocessingShape" mc:Ignorable="w14 wp14 mv">
-  <w:p>
-    <w:pPr>
-      <w:pStyle w:val="Piedepgina"/>
-    </w:pPr>
-  </w:p>
-</w:ftr>
-</file>
-
-<file path=word/footer3.xml><?xml version="1.0" encoding="utf-8"?>
-<w:ftr xmlns:wpc="http://schemas.microsoft.com/office/word/2010/wordprocessingCanvas" xmlns:mo="http://schemas.microsoft.com/office/mac/office/2008/main" xmlns:mc="http://schemas.openxmlformats.org/markup-compatibility/2006" xmlns:mv="urn:schemas-microsoft-com:mac:vml" xmlns:o="urn:schemas-microsoft-com:office:office" xmlns:r="http://schemas.openxmlformats.org/officeDocument/2006/relationships" xmlns:m="http://schemas.openxmlformats.org/officeDocument/2006/math" xmlns:v="urn:schemas-microsoft-com:vml" xmlns:wp14="http://schemas.microsoft.com/office/word/2010/wordprocessingDrawing" xmlns:wp="http://schemas.openxmlformats.org/drawingml/2006/wordprocessingDrawing" xmlns:w10="urn:schemas-microsoft-com:office:word" xmlns:w="http://schemas.openxmlformats.org/wordprocessingml/2006/main" xmlns:w14="http://schemas.microsoft.com/office/word/2010/wordml" xmlns:wpg="http://schemas.microsoft.com/office/word/2010/wordprocessingGroup" xmlns:wpi="http://schemas.microsoft.com/office/word/2010/wordprocessingInk" xmlns:wne="http://schemas.microsoft.com/office/word/2006/wordml" xmlns:wps="http://schemas.microsoft.com/office/word/2010/wordprocessingShape" mc:Ignorable="w14 wp14 mv">
-  <w:p>
-    <w:pPr>
-      <w:pStyle w:val="Piedepgina"/>
-    </w:pPr>
-  </w:p>
-</w:ftr>
 </file>
 
 <file path=word/footnotes.xml><?xml version="1.0" encoding="utf-8"?>
@@ -2735,17 +2547,15 @@
   <w:p>
     <w:pPr>
       <w:pStyle w:val="Encabezado"/>
-      <w:pBdr>
-        <w:bottom w:val="single" w:sz="4" w:space="1" w:color="auto"/>
-      </w:pBdr>
       <w:tabs>
         <w:tab w:val="clear" w:pos="8504"/>
       </w:tabs>
       <w:ind w:left="-1418" w:right="-992"/>
+      <w:jc w:val="center"/>
       <w:rPr>
-        <w:rFonts w:ascii="Arial" w:hAnsi="Arial" w:cs="Arial"/>
-        <w:sz w:val="20"/>
-        <w:szCs w:val="20"/>
+        <w:rFonts w:ascii="Avenir Black" w:hAnsi="Avenir Black"/>
+        <w:sz w:val="22"/>
+        <w:szCs w:val="22"/>
       </w:rPr>
     </w:pPr>
     <w:r>
@@ -2781,182 +2591,6 @@
         </v:shape>
       </w:pict>
     </w:r>
-    <w:r>
-      <w:rPr>
-        <w:sz w:val="22"/>
-        <w:szCs w:val="22"/>
-      </w:rPr>
-      <w:tab/>
-    </w:r>
-    <w:r>
-      <w:rPr>
-        <w:rFonts w:ascii="Avenir Black" w:hAnsi="Avenir Black"/>
-        <w:sz w:val="22"/>
-        <w:szCs w:val="22"/>
-      </w:rPr>
-      <w:t>Movimiento cuenta</w:t>
-    </w:r>
-    <w:r>
-      <w:rPr>
-        <w:rFonts w:ascii="Avenir Black" w:hAnsi="Avenir Black"/>
-        <w:sz w:val="22"/>
-        <w:szCs w:val="22"/>
-      </w:rPr>
-      <w:tab/>
-      <w:t xml:space="preserve">                                </w:t>
-    </w:r>
-    <w:r>
-      <w:rPr>
-        <w:rFonts w:ascii="Arial" w:hAnsi="Arial" w:cs="Arial"/>
-        <w:sz w:val="20"/>
-        <w:szCs w:val="20"/>
-      </w:rPr>
-      <w:t>Fecha:</w:t>
-    </w:r>
-    <w:r>
-      <w:rPr>
-        <w:rFonts w:ascii="Arial" w:hAnsi="Arial" w:cs="Arial"/>
-        <w:sz w:val="20"/>
-        <w:szCs w:val="20"/>
-      </w:rPr>
-      <w:t xml:space="preserve"> </w:t>
-    </w:r>
-    <w:r>
-      <w:rPr>
-        <w:rFonts w:ascii="Arial" w:hAnsi="Arial" w:cs="Arial"/>
-        <w:sz w:val="20"/>
-        <w:szCs w:val="20"/>
-      </w:rPr>
-      <w:t>{</w:t>
-    </w:r>
-    <w:proofErr w:type="spellStart"/>
-    <w:r>
-      <w:rPr>
-        <w:rFonts w:ascii="Arial" w:hAnsi="Arial" w:cs="Arial"/>
-        <w:sz w:val="20"/>
-        <w:szCs w:val="20"/>
-      </w:rPr>
-      <w:t>fechaEmision</w:t>
-    </w:r>
-    <w:proofErr w:type="spellEnd"/>
-    <w:r>
-      <w:rPr>
-        <w:rFonts w:ascii="Arial" w:hAnsi="Arial" w:cs="Arial"/>
-        <w:sz w:val="20"/>
-        <w:szCs w:val="20"/>
-      </w:rPr>
-      <w:t>}</w:t>
-    </w:r>
-  </w:p>
-  <w:p>
-    <w:pPr>
-      <w:pStyle w:val="Encabezado"/>
-      <w:pBdr>
-        <w:bottom w:val="single" w:sz="4" w:space="1" w:color="auto"/>
-      </w:pBdr>
-      <w:ind w:left="-1418" w:right="-992"/>
-      <w:rPr>
-        <w:rFonts w:ascii="Avenir Black" w:hAnsi="Avenir Black"/>
-        <w:sz w:val="22"/>
-        <w:szCs w:val="22"/>
-      </w:rPr>
-    </w:pPr>
-    <w:r>
-      <w:rPr>
-        <w:rFonts w:ascii="Avenir Black" w:hAnsi="Avenir Black"/>
-        <w:sz w:val="22"/>
-        <w:szCs w:val="22"/>
-      </w:rPr>
-      <w:t xml:space="preserve">                                                            RUBIDIA MARTINEZ ALCARAZ                              </w:t>
-    </w:r>
-    <w:r>
-      <w:rPr>
-        <w:rFonts w:ascii="Arial" w:hAnsi="Arial" w:cs="Arial"/>
-        <w:sz w:val="22"/>
-        <w:szCs w:val="22"/>
-      </w:rPr>
-      <w:t xml:space="preserve"> </w:t>
-    </w:r>
-    <w:r>
-      <w:rPr>
-        <w:rFonts w:ascii="Avenir Black" w:hAnsi="Avenir Black"/>
-        <w:sz w:val="22"/>
-        <w:szCs w:val="22"/>
-      </w:rPr>
-      <w:t xml:space="preserve">   </w:t>
-    </w:r>
-  </w:p>
-  <w:p>
-    <w:pPr>
-      <w:pStyle w:val="Encabezado"/>
-      <w:pBdr>
-        <w:bottom w:val="single" w:sz="4" w:space="1" w:color="auto"/>
-      </w:pBdr>
-      <w:ind w:left="-1418" w:right="-992"/>
-      <w:rPr>
-        <w:rFonts w:ascii="Avenir Black" w:hAnsi="Avenir Black"/>
-        <w:sz w:val="22"/>
-        <w:szCs w:val="22"/>
-      </w:rPr>
-    </w:pPr>
-    <w:r>
-      <w:rPr>
-        <w:sz w:val="22"/>
-        <w:szCs w:val="22"/>
-      </w:rPr>
-      <w:t xml:space="preserve">Socio:  </w:t>
-    </w:r>
-    <w:r>
-      <w:rPr>
-        <w:sz w:val="12"/>
-        <w:szCs w:val="12"/>
-      </w:rPr>
-      <w:t>{#cliente}</w:t>
-    </w:r>
-    <w:r>
-      <w:rPr>
-        <w:sz w:val="20"/>
-        <w:szCs w:val="20"/>
-      </w:rPr>
-      <w:t>{</w:t>
-    </w:r>
-    <w:proofErr w:type="spellStart"/>
-    <w:r>
-      <w:rPr>
-        <w:sz w:val="20"/>
-        <w:szCs w:val="20"/>
-      </w:rPr>
-      <w:t>nombreCompleto</w:t>
-    </w:r>
-    <w:proofErr w:type="spellEnd"/>
-    <w:r>
-      <w:rPr>
-        <w:sz w:val="20"/>
-        <w:szCs w:val="20"/>
-      </w:rPr>
-      <w:t>}</w:t>
-    </w:r>
-    <w:r>
-      <w:rPr>
-        <w:rFonts w:ascii="Avenir Black" w:hAnsi="Avenir Black"/>
-        <w:sz w:val="20"/>
-        <w:szCs w:val="20"/>
-      </w:rPr>
-      <w:t>{/</w:t>
-    </w:r>
-    <w:r>
-      <w:rPr>
-        <w:rFonts w:ascii="Avenir Black" w:hAnsi="Avenir Black"/>
-        <w:sz w:val="12"/>
-        <w:szCs w:val="12"/>
-      </w:rPr>
-      <w:t>cliente}</w:t>
-    </w:r>
-  </w:p>
-  <w:p>
-    <w:pPr>
-      <w:pStyle w:val="Encabezado"/>
-    </w:pPr>
   </w:p>
 </w:hdr>
 </file>
@@ -4137,7 +3771,7 @@
 </file>
 
 <file path=customXml/itemProps1.xml><?xml version="1.0" encoding="utf-8"?>
-<ds:datastoreItem xmlns:ds="http://schemas.openxmlformats.org/officeDocument/2006/customXml" ds:itemID="{86AB6646-1668-9448-BE6B-9B8B363F22A9}">
+<ds:datastoreItem xmlns:ds="http://schemas.openxmlformats.org/officeDocument/2006/customXml" ds:itemID="{4C379149-D1E6-834D-A281-5713D06B726C}">
   <ds:schemaRefs>
     <ds:schemaRef ds:uri="http://schemas.openxmlformats.org/officeDocument/2006/bibliography"/>
   </ds:schemaRefs>

</xml_diff>